<commit_message>
Updated the data dictionary doc.
Updated the data dictionary docs for some composite keys.
</commit_message>
<xml_diff>
--- a/Data Dictionary.docx
+++ b/Data Dictionary.docx
@@ -2632,13 +2632,7 @@
               <w:t xml:space="preserve"> Unique</w:t>
             </w:r>
             <w:r>
-              <w:t xml:space="preserve">, </w:t>
-            </w:r>
-            <w:r>
-              <w:t>Not Null</w:t>
-            </w:r>
-            <w:r>
-              <w:t>.</w:t>
+              <w:t>, Not Null.</w:t>
             </w:r>
           </w:p>
           <w:p>
@@ -2776,17 +2770,27 @@
           <w:tcPr>
             <w:tcW w:w="900" w:type="dxa"/>
           </w:tcPr>
+          <w:p>
+            <w:r>
+              <w:t>Y</w:t>
+            </w:r>
+          </w:p>
+        </w:tc>
+        <w:tc>
+          <w:tcPr>
+            <w:tcW w:w="900" w:type="dxa"/>
+          </w:tcPr>
           <w:p/>
         </w:tc>
         <w:tc>
           <w:tcPr>
-            <w:tcW w:w="900" w:type="dxa"/>
+            <w:tcW w:w="1260" w:type="dxa"/>
           </w:tcPr>
           <w:p/>
         </w:tc>
         <w:tc>
           <w:tcPr>
-            <w:tcW w:w="1260" w:type="dxa"/>
+            <w:tcW w:w="720" w:type="dxa"/>
           </w:tcPr>
           <w:p/>
         </w:tc>
@@ -2794,13 +2798,11 @@
           <w:tcPr>
             <w:tcW w:w="720" w:type="dxa"/>
           </w:tcPr>
-          <w:p/>
-        </w:tc>
-        <w:tc>
-          <w:tcPr>
-            <w:tcW w:w="720" w:type="dxa"/>
-          </w:tcPr>
-          <w:p/>
+          <w:p>
+            <w:r>
+              <w:t>N</w:t>
+            </w:r>
+          </w:p>
         </w:tc>
         <w:tc>
           <w:tcPr>
@@ -3289,7 +3291,7 @@
         <w:gridCol w:w="850"/>
         <w:gridCol w:w="906"/>
         <w:gridCol w:w="864"/>
-        <w:gridCol w:w="867"/>
+        <w:gridCol w:w="1162"/>
         <w:gridCol w:w="850"/>
         <w:gridCol w:w="850"/>
         <w:gridCol w:w="850"/>
@@ -3503,10 +3505,7 @@
               <w:t xml:space="preserve">; </w:t>
             </w:r>
             <w:r>
-              <w:t xml:space="preserve">Unique, </w:t>
-            </w:r>
-            <w:r>
-              <w:t>Not Null</w:t>
+              <w:t>Unique, Not Null</w:t>
             </w:r>
             <w:r>
               <w:t xml:space="preserve">. </w:t>
@@ -4027,6 +4026,9 @@
                 <w:tab w:val="left" w:pos="1703"/>
               </w:tabs>
             </w:pPr>
+            <w:r>
+              <w:t>‘Occupied’</w:t>
+            </w:r>
           </w:p>
         </w:tc>
         <w:tc>
@@ -5396,19 +5398,7 @@
               </w:tabs>
             </w:pPr>
             <w:r>
-              <w:t xml:space="preserve">Address Line </w:t>
-            </w:r>
-            <w:r>
-              <w:t>2</w:t>
-            </w:r>
-            <w:r>
-              <w:t xml:space="preserve"> of </w:t>
-            </w:r>
-            <w:r>
-              <w:t xml:space="preserve">the </w:t>
-            </w:r>
-            <w:r>
-              <w:t>patient</w:t>
+              <w:t>Address Line 2 of the patient</w:t>
             </w:r>
           </w:p>
         </w:tc>
@@ -6316,10 +6306,7 @@
               </w:tabs>
             </w:pPr>
             <w:r>
-              <w:t xml:space="preserve">Alternate </w:t>
-            </w:r>
-            <w:r>
-              <w:t>Phone number of the patient</w:t>
+              <w:t>Alternate Phone number of the patient</w:t>
             </w:r>
           </w:p>
         </w:tc>
@@ -6551,6 +6538,166 @@
             <w:r>
               <w:t>LIKE ‘%@%’</w:t>
             </w:r>
+          </w:p>
+        </w:tc>
+        <w:tc>
+          <w:tcPr>
+            <w:tcW w:w="787" w:type="dxa"/>
+          </w:tcPr>
+          <w:p>
+            <w:pPr>
+              <w:tabs>
+                <w:tab w:val="left" w:pos="1703"/>
+              </w:tabs>
+            </w:pPr>
+          </w:p>
+        </w:tc>
+        <w:tc>
+          <w:tcPr>
+            <w:tcW w:w="721" w:type="dxa"/>
+          </w:tcPr>
+          <w:p>
+            <w:pPr>
+              <w:tabs>
+                <w:tab w:val="left" w:pos="1703"/>
+              </w:tabs>
+            </w:pPr>
+          </w:p>
+        </w:tc>
+        <w:tc>
+          <w:tcPr>
+            <w:tcW w:w="850" w:type="dxa"/>
+          </w:tcPr>
+          <w:p>
+            <w:pPr>
+              <w:tabs>
+                <w:tab w:val="left" w:pos="1703"/>
+              </w:tabs>
+            </w:pPr>
+          </w:p>
+        </w:tc>
+      </w:tr>
+      <w:tr>
+        <w:tc>
+          <w:tcPr>
+            <w:tcW w:w="1051" w:type="dxa"/>
+          </w:tcPr>
+          <w:p>
+            <w:pPr>
+              <w:tabs>
+                <w:tab w:val="left" w:pos="1703"/>
+              </w:tabs>
+            </w:pPr>
+            <w:r>
+              <w:t>Assigned Bed Id</w:t>
+            </w:r>
+          </w:p>
+        </w:tc>
+        <w:tc>
+          <w:tcPr>
+            <w:tcW w:w="1398" w:type="dxa"/>
+          </w:tcPr>
+          <w:p>
+            <w:pPr>
+              <w:tabs>
+                <w:tab w:val="left" w:pos="1703"/>
+              </w:tabs>
+            </w:pPr>
+            <w:r>
+              <w:rPr>
+                <w:b/>
+                <w:bCs/>
+              </w:rPr>
+              <w:t xml:space="preserve">FK </w:t>
+            </w:r>
+            <w:r>
+              <w:t>to Bed table</w:t>
+            </w:r>
+            <w:r>
+              <w:rPr>
+                <w:b/>
+                <w:bCs/>
+              </w:rPr>
+              <w:t xml:space="preserve">; </w:t>
+            </w:r>
+            <w:r>
+              <w:t>Synonym of Bed Id. Bed Identification number</w:t>
+            </w:r>
+            <w:r>
+              <w:t>.</w:t>
+            </w:r>
+          </w:p>
+        </w:tc>
+        <w:tc>
+          <w:tcPr>
+            <w:tcW w:w="899" w:type="dxa"/>
+          </w:tcPr>
+          <w:p>
+            <w:pPr>
+              <w:tabs>
+                <w:tab w:val="left" w:pos="1703"/>
+              </w:tabs>
+            </w:pPr>
+          </w:p>
+        </w:tc>
+        <w:tc>
+          <w:tcPr>
+            <w:tcW w:w="850" w:type="dxa"/>
+          </w:tcPr>
+          <w:p>
+            <w:pPr>
+              <w:tabs>
+                <w:tab w:val="left" w:pos="1703"/>
+              </w:tabs>
+            </w:pPr>
+          </w:p>
+        </w:tc>
+        <w:tc>
+          <w:tcPr>
+            <w:tcW w:w="906" w:type="dxa"/>
+          </w:tcPr>
+          <w:p>
+            <w:pPr>
+              <w:tabs>
+                <w:tab w:val="left" w:pos="1703"/>
+              </w:tabs>
+            </w:pPr>
+          </w:p>
+        </w:tc>
+        <w:tc>
+          <w:tcPr>
+            <w:tcW w:w="864" w:type="dxa"/>
+          </w:tcPr>
+          <w:p>
+            <w:pPr>
+              <w:tabs>
+                <w:tab w:val="left" w:pos="1703"/>
+              </w:tabs>
+            </w:pPr>
+          </w:p>
+        </w:tc>
+        <w:tc>
+          <w:tcPr>
+            <w:tcW w:w="928" w:type="dxa"/>
+          </w:tcPr>
+          <w:p>
+            <w:pPr>
+              <w:tabs>
+                <w:tab w:val="left" w:pos="1703"/>
+              </w:tabs>
+            </w:pPr>
+          </w:p>
+        </w:tc>
+        <w:tc>
+          <w:tcPr>
+            <w:tcW w:w="1109" w:type="dxa"/>
+          </w:tcPr>
+          <w:p>
+            <w:pPr>
+              <w:tabs>
+                <w:tab w:val="left" w:pos="1703"/>
+              </w:tabs>
+            </w:pPr>
           </w:p>
         </w:tc>
         <w:tc>
@@ -7155,10 +7302,7 @@
               <w:t>CPK;</w:t>
             </w:r>
             <w:r>
-              <w:t xml:space="preserve"> </w:t>
-            </w:r>
-            <w:r>
-              <w:t>Date of the event</w:t>
+              <w:t xml:space="preserve"> Date of the event</w:t>
             </w:r>
           </w:p>
         </w:tc>
@@ -7304,6 +7448,13 @@
               </w:tabs>
             </w:pPr>
             <w:r>
+              <w:rPr>
+                <w:b/>
+                <w:bCs/>
+              </w:rPr>
+              <w:t xml:space="preserve">CPK; </w:t>
+            </w:r>
+            <w:r>
               <w:t>Event information</w:t>
             </w:r>
           </w:p>
@@ -7446,6 +7597,16 @@
                 <w:tab w:val="left" w:pos="1703"/>
               </w:tabs>
             </w:pPr>
+            <w:r>
+              <w:rPr>
+                <w:b/>
+                <w:bCs/>
+              </w:rPr>
+              <w:t>CPK;</w:t>
+            </w:r>
+            <w:r>
+              <w:t xml:space="preserve"> </w:t>
+            </w:r>
             <w:r>
               <w:t>Time of the event</w:t>
             </w:r>
@@ -8004,21 +8165,26 @@
               <w:t xml:space="preserve">to </w:t>
             </w:r>
             <w:r>
-              <w:t>Patient table. Patient identification number.</w:t>
-            </w:r>
-          </w:p>
-        </w:tc>
-        <w:tc>
-          <w:tcPr>
-            <w:tcW w:w="850" w:type="dxa"/>
-          </w:tcPr>
-          <w:p>
-            <w:pPr>
-              <w:tabs>
-                <w:tab w:val="left" w:pos="1703"/>
-              </w:tabs>
-            </w:pPr>
-            <w:r>
+              <w:t xml:space="preserve">Patient table. Patient </w:t>
+            </w:r>
+            <w:r>
+              <w:lastRenderedPageBreak/>
+              <w:t>identification number.</w:t>
+            </w:r>
+          </w:p>
+        </w:tc>
+        <w:tc>
+          <w:tcPr>
+            <w:tcW w:w="850" w:type="dxa"/>
+          </w:tcPr>
+          <w:p>
+            <w:pPr>
+              <w:tabs>
+                <w:tab w:val="left" w:pos="1703"/>
+              </w:tabs>
+            </w:pPr>
+            <w:r>
+              <w:lastRenderedPageBreak/>
               <w:t>Int</w:t>
             </w:r>
           </w:p>
@@ -8288,7 +8454,6 @@
               </w:tabs>
             </w:pPr>
             <w:r>
-              <w:lastRenderedPageBreak/>
               <w:t>Quantity</w:t>
             </w:r>
           </w:p>
@@ -9646,19 +9811,7 @@
               <w:t xml:space="preserve">FK </w:t>
             </w:r>
             <w:r>
-              <w:t xml:space="preserve">to </w:t>
-            </w:r>
-            <w:r>
-              <w:t>Doctor</w:t>
-            </w:r>
-            <w:r>
-              <w:t xml:space="preserve"> table. </w:t>
-            </w:r>
-            <w:r>
-              <w:t>Doctor</w:t>
-            </w:r>
-            <w:r>
-              <w:t xml:space="preserve"> identification number.</w:t>
+              <w:t>to Doctor table. Doctor identification number.</w:t>
             </w:r>
           </w:p>
         </w:tc>
@@ -10223,27 +10376,6 @@
         </w:tc>
       </w:tr>
     </w:tbl>
-    <w:p>
-      <w:pPr>
-        <w:tabs>
-          <w:tab w:val="left" w:pos="1703"/>
-        </w:tabs>
-      </w:pPr>
-    </w:p>
-    <w:p>
-      <w:pPr>
-        <w:tabs>
-          <w:tab w:val="left" w:pos="1703"/>
-        </w:tabs>
-      </w:pPr>
-    </w:p>
-    <w:p>
-      <w:pPr>
-        <w:tabs>
-          <w:tab w:val="left" w:pos="1703"/>
-        </w:tabs>
-      </w:pPr>
-    </w:p>
     <w:p>
       <w:pPr>
         <w:tabs>
@@ -11459,13 +11591,7 @@
               <w:t xml:space="preserve">FK </w:t>
             </w:r>
             <w:r>
-              <w:t xml:space="preserve">to Patient table. </w:t>
-            </w:r>
-            <w:r>
-              <w:t xml:space="preserve">Synonym of Doctor Id. Doctor </w:t>
-            </w:r>
-            <w:r>
-              <w:t>identification number.</w:t>
+              <w:t>to Patient table. Synonym of Doctor Id. Doctor identification number.</w:t>
             </w:r>
           </w:p>
         </w:tc>
@@ -11929,10 +12055,7 @@
               </w:tabs>
             </w:pPr>
             <w:r>
-              <w:t xml:space="preserve">Date when the patient was </w:t>
-            </w:r>
-            <w:r>
-              <w:t>discharged.</w:t>
+              <w:t>Date when the patient was discharged.</w:t>
             </w:r>
           </w:p>
         </w:tc>
@@ -12882,13 +13005,7 @@
               </w:tabs>
             </w:pPr>
             <w:r>
-              <w:t xml:space="preserve">Address Line </w:t>
-            </w:r>
-            <w:r>
-              <w:t>2</w:t>
-            </w:r>
-            <w:r>
-              <w:t xml:space="preserve"> of the doctor</w:t>
+              <w:t>Address Line 2 of the doctor</w:t>
             </w:r>
           </w:p>
         </w:tc>

</xml_diff>

<commit_message>
Updated Data Dictionary file
Updated the data dictionary file.
</commit_message>
<xml_diff>
--- a/Data Dictionary.docx
+++ b/Data Dictionary.docx
@@ -15,8 +15,8 @@
         <w:tblLook w:val="04A0" w:firstRow="1" w:lastRow="0" w:firstColumn="1" w:lastColumn="0" w:noHBand="0" w:noVBand="1"/>
       </w:tblPr>
       <w:tblGrid>
-        <w:gridCol w:w="1051"/>
-        <w:gridCol w:w="1914"/>
+        <w:gridCol w:w="1255"/>
+        <w:gridCol w:w="1710"/>
         <w:gridCol w:w="990"/>
         <w:gridCol w:w="630"/>
         <w:gridCol w:w="990"/>
@@ -30,7 +30,7 @@
       <w:tr>
         <w:tc>
           <w:tcPr>
-            <w:tcW w:w="1051" w:type="dxa"/>
+            <w:tcW w:w="1255" w:type="dxa"/>
           </w:tcPr>
           <w:p>
             <w:r>
@@ -40,7 +40,7 @@
         </w:tc>
         <w:tc>
           <w:tcPr>
-            <w:tcW w:w="1914" w:type="dxa"/>
+            <w:tcW w:w="1710" w:type="dxa"/>
           </w:tcPr>
           <w:p>
             <w:r>
@@ -142,7 +142,7 @@
       <w:tr>
         <w:tc>
           <w:tcPr>
-            <w:tcW w:w="1051" w:type="dxa"/>
+            <w:tcW w:w="1255" w:type="dxa"/>
           </w:tcPr>
           <w:p>
             <w:r>
@@ -152,7 +152,7 @@
         </w:tc>
         <w:tc>
           <w:tcPr>
-            <w:tcW w:w="1914" w:type="dxa"/>
+            <w:tcW w:w="1710" w:type="dxa"/>
           </w:tcPr>
           <w:p>
             <w:pPr>
@@ -267,7 +267,7 @@
       <w:tr>
         <w:tc>
           <w:tcPr>
-            <w:tcW w:w="1051" w:type="dxa"/>
+            <w:tcW w:w="1255" w:type="dxa"/>
           </w:tcPr>
           <w:p>
             <w:r>
@@ -277,7 +277,7 @@
         </w:tc>
         <w:tc>
           <w:tcPr>
-            <w:tcW w:w="1914" w:type="dxa"/>
+            <w:tcW w:w="1710" w:type="dxa"/>
           </w:tcPr>
           <w:p>
             <w:r>
@@ -351,7 +351,7 @@
       <w:tr>
         <w:tc>
           <w:tcPr>
-            <w:tcW w:w="1051" w:type="dxa"/>
+            <w:tcW w:w="1255" w:type="dxa"/>
           </w:tcPr>
           <w:p>
             <w:r>
@@ -361,7 +361,7 @@
         </w:tc>
         <w:tc>
           <w:tcPr>
-            <w:tcW w:w="1914" w:type="dxa"/>
+            <w:tcW w:w="1710" w:type="dxa"/>
           </w:tcPr>
           <w:p>
             <w:r>
@@ -435,7 +435,7 @@
       <w:tr>
         <w:tc>
           <w:tcPr>
-            <w:tcW w:w="1051" w:type="dxa"/>
+            <w:tcW w:w="1255" w:type="dxa"/>
           </w:tcPr>
           <w:p>
             <w:r>
@@ -445,7 +445,7 @@
         </w:tc>
         <w:tc>
           <w:tcPr>
-            <w:tcW w:w="1914" w:type="dxa"/>
+            <w:tcW w:w="1710" w:type="dxa"/>
           </w:tcPr>
           <w:p>
             <w:r>
@@ -519,7 +519,7 @@
       <w:tr>
         <w:tc>
           <w:tcPr>
-            <w:tcW w:w="1051" w:type="dxa"/>
+            <w:tcW w:w="1255" w:type="dxa"/>
           </w:tcPr>
           <w:p>
             <w:r>
@@ -529,7 +529,7 @@
         </w:tc>
         <w:tc>
           <w:tcPr>
-            <w:tcW w:w="1914" w:type="dxa"/>
+            <w:tcW w:w="1710" w:type="dxa"/>
           </w:tcPr>
           <w:p>
             <w:r>
@@ -607,7 +607,7 @@
       <w:tr>
         <w:tc>
           <w:tcPr>
-            <w:tcW w:w="1051" w:type="dxa"/>
+            <w:tcW w:w="1255" w:type="dxa"/>
           </w:tcPr>
           <w:p>
             <w:r>
@@ -617,7 +617,7 @@
         </w:tc>
         <w:tc>
           <w:tcPr>
-            <w:tcW w:w="1914" w:type="dxa"/>
+            <w:tcW w:w="1710" w:type="dxa"/>
           </w:tcPr>
           <w:p>
             <w:r>
@@ -691,7 +691,7 @@
       <w:tr>
         <w:tc>
           <w:tcPr>
-            <w:tcW w:w="1051" w:type="dxa"/>
+            <w:tcW w:w="1255" w:type="dxa"/>
           </w:tcPr>
           <w:p>
             <w:r>
@@ -701,7 +701,7 @@
         </w:tc>
         <w:tc>
           <w:tcPr>
-            <w:tcW w:w="1914" w:type="dxa"/>
+            <w:tcW w:w="1710" w:type="dxa"/>
           </w:tcPr>
           <w:p>
             <w:r>
@@ -779,7 +779,7 @@
       <w:tr>
         <w:tc>
           <w:tcPr>
-            <w:tcW w:w="1051" w:type="dxa"/>
+            <w:tcW w:w="1255" w:type="dxa"/>
           </w:tcPr>
           <w:p>
             <w:r>
@@ -789,7 +789,7 @@
         </w:tc>
         <w:tc>
           <w:tcPr>
-            <w:tcW w:w="1914" w:type="dxa"/>
+            <w:tcW w:w="1710" w:type="dxa"/>
           </w:tcPr>
           <w:p>
             <w:r>
@@ -884,7 +884,7 @@
       <w:tr>
         <w:tc>
           <w:tcPr>
-            <w:tcW w:w="1051" w:type="dxa"/>
+            <w:tcW w:w="1255" w:type="dxa"/>
           </w:tcPr>
           <w:p>
             <w:r>
@@ -894,7 +894,7 @@
         </w:tc>
         <w:tc>
           <w:tcPr>
-            <w:tcW w:w="1914" w:type="dxa"/>
+            <w:tcW w:w="1710" w:type="dxa"/>
           </w:tcPr>
           <w:p>
             <w:r>
@@ -980,7 +980,7 @@
       <w:tr>
         <w:tc>
           <w:tcPr>
-            <w:tcW w:w="1051" w:type="dxa"/>
+            <w:tcW w:w="1255" w:type="dxa"/>
           </w:tcPr>
           <w:p>
             <w:r>
@@ -990,7 +990,7 @@
         </w:tc>
         <w:tc>
           <w:tcPr>
-            <w:tcW w:w="1914" w:type="dxa"/>
+            <w:tcW w:w="1710" w:type="dxa"/>
           </w:tcPr>
           <w:p>
             <w:r>
@@ -1068,7 +1068,7 @@
       <w:tr>
         <w:tc>
           <w:tcPr>
-            <w:tcW w:w="1051" w:type="dxa"/>
+            <w:tcW w:w="1255" w:type="dxa"/>
           </w:tcPr>
           <w:p>
             <w:r>
@@ -1078,7 +1078,7 @@
         </w:tc>
         <w:tc>
           <w:tcPr>
-            <w:tcW w:w="1914" w:type="dxa"/>
+            <w:tcW w:w="1710" w:type="dxa"/>
           </w:tcPr>
           <w:p>
             <w:r>
@@ -1160,7 +1160,7 @@
       <w:tr>
         <w:tc>
           <w:tcPr>
-            <w:tcW w:w="1051" w:type="dxa"/>
+            <w:tcW w:w="1255" w:type="dxa"/>
           </w:tcPr>
           <w:p>
             <w:r>
@@ -1170,7 +1170,7 @@
         </w:tc>
         <w:tc>
           <w:tcPr>
-            <w:tcW w:w="1914" w:type="dxa"/>
+            <w:tcW w:w="1710" w:type="dxa"/>
           </w:tcPr>
           <w:p>
             <w:r>
@@ -1237,6 +1237,116 @@
             <w:tcW w:w="630" w:type="dxa"/>
           </w:tcPr>
           <w:p/>
+        </w:tc>
+        <w:tc>
+          <w:tcPr>
+            <w:tcW w:w="810" w:type="dxa"/>
+          </w:tcPr>
+          <w:p/>
+        </w:tc>
+      </w:tr>
+      <w:tr>
+        <w:tc>
+          <w:tcPr>
+            <w:tcW w:w="1255" w:type="dxa"/>
+          </w:tcPr>
+          <w:p>
+            <w:r>
+              <w:t>Supervisor Id</w:t>
+            </w:r>
+          </w:p>
+        </w:tc>
+        <w:tc>
+          <w:tcPr>
+            <w:tcW w:w="1710" w:type="dxa"/>
+          </w:tcPr>
+          <w:p>
+            <w:r>
+              <w:t>Recursive</w:t>
+            </w:r>
+            <w:r>
+              <w:t xml:space="preserve"> </w:t>
+            </w:r>
+            <w:r>
+              <w:rPr>
+                <w:b/>
+                <w:bCs/>
+              </w:rPr>
+              <w:t>FK</w:t>
+            </w:r>
+            <w:r>
+              <w:rPr>
+                <w:b/>
+                <w:bCs/>
+              </w:rPr>
+              <w:t xml:space="preserve">; </w:t>
+            </w:r>
+            <w:r>
+              <w:t>Synonym for nurse ID</w:t>
+            </w:r>
+            <w:r>
+              <w:t xml:space="preserve">. </w:t>
+            </w:r>
+            <w:r>
+              <w:t>One nurse supervises another nurse.</w:t>
+            </w:r>
+          </w:p>
+        </w:tc>
+        <w:tc>
+          <w:tcPr>
+            <w:tcW w:w="990" w:type="dxa"/>
+          </w:tcPr>
+          <w:p>
+            <w:r>
+              <w:t>int</w:t>
+            </w:r>
+          </w:p>
+        </w:tc>
+        <w:tc>
+          <w:tcPr>
+            <w:tcW w:w="630" w:type="dxa"/>
+          </w:tcPr>
+          <w:p/>
+        </w:tc>
+        <w:tc>
+          <w:tcPr>
+            <w:tcW w:w="990" w:type="dxa"/>
+          </w:tcPr>
+          <w:p/>
+        </w:tc>
+        <w:tc>
+          <w:tcPr>
+            <w:tcW w:w="900" w:type="dxa"/>
+          </w:tcPr>
+          <w:p/>
+        </w:tc>
+        <w:tc>
+          <w:tcPr>
+            <w:tcW w:w="990" w:type="dxa"/>
+          </w:tcPr>
+          <w:p/>
+        </w:tc>
+        <w:tc>
+          <w:tcPr>
+            <w:tcW w:w="1170" w:type="dxa"/>
+          </w:tcPr>
+          <w:p/>
+        </w:tc>
+        <w:tc>
+          <w:tcPr>
+            <w:tcW w:w="810" w:type="dxa"/>
+          </w:tcPr>
+          <w:p/>
+        </w:tc>
+        <w:tc>
+          <w:tcPr>
+            <w:tcW w:w="630" w:type="dxa"/>
+          </w:tcPr>
+          <w:p>
+            <w:r>
+              <w:t>Y</w:t>
+            </w:r>
+          </w:p>
         </w:tc>
         <w:tc>
           <w:tcPr>
@@ -1616,9 +1726,6 @@
         </w:tc>
       </w:tr>
     </w:tbl>
-    <w:p/>
-    <w:p/>
-    <w:p/>
     <w:p/>
     <w:p>
       <w:r>
@@ -3291,8 +3398,8 @@
         <w:gridCol w:w="850"/>
         <w:gridCol w:w="906"/>
         <w:gridCol w:w="864"/>
-        <w:gridCol w:w="1162"/>
-        <w:gridCol w:w="850"/>
+        <w:gridCol w:w="867"/>
+        <w:gridCol w:w="1188"/>
         <w:gridCol w:w="850"/>
         <w:gridCol w:w="850"/>
         <w:gridCol w:w="850"/>
@@ -3696,56 +3803,62 @@
               </w:tabs>
             </w:pPr>
             <w:r>
-              <w:t>5</w:t>
-            </w:r>
-          </w:p>
-        </w:tc>
-        <w:tc>
-          <w:tcPr>
-            <w:tcW w:w="850" w:type="dxa"/>
-          </w:tcPr>
-          <w:p>
-            <w:pPr>
-              <w:tabs>
-                <w:tab w:val="left" w:pos="1703"/>
-              </w:tabs>
-            </w:pPr>
-          </w:p>
-        </w:tc>
-        <w:tc>
-          <w:tcPr>
-            <w:tcW w:w="850" w:type="dxa"/>
-          </w:tcPr>
-          <w:p>
-            <w:pPr>
-              <w:tabs>
-                <w:tab w:val="left" w:pos="1703"/>
-              </w:tabs>
-            </w:pPr>
-          </w:p>
-        </w:tc>
-        <w:tc>
-          <w:tcPr>
-            <w:tcW w:w="850" w:type="dxa"/>
-          </w:tcPr>
-          <w:p>
-            <w:pPr>
-              <w:tabs>
-                <w:tab w:val="left" w:pos="1703"/>
-              </w:tabs>
-            </w:pPr>
-          </w:p>
-        </w:tc>
-        <w:tc>
-          <w:tcPr>
-            <w:tcW w:w="850" w:type="dxa"/>
-          </w:tcPr>
-          <w:p>
-            <w:pPr>
-              <w:tabs>
-                <w:tab w:val="left" w:pos="1703"/>
-              </w:tabs>
-            </w:pPr>
+              <w:t>2</w:t>
+            </w:r>
+          </w:p>
+        </w:tc>
+        <w:tc>
+          <w:tcPr>
+            <w:tcW w:w="850" w:type="dxa"/>
+          </w:tcPr>
+          <w:p>
+            <w:pPr>
+              <w:tabs>
+                <w:tab w:val="left" w:pos="1703"/>
+              </w:tabs>
+            </w:pPr>
+          </w:p>
+        </w:tc>
+        <w:tc>
+          <w:tcPr>
+            <w:tcW w:w="850" w:type="dxa"/>
+          </w:tcPr>
+          <w:p>
+            <w:pPr>
+              <w:tabs>
+                <w:tab w:val="left" w:pos="1703"/>
+              </w:tabs>
+            </w:pPr>
+          </w:p>
+        </w:tc>
+        <w:tc>
+          <w:tcPr>
+            <w:tcW w:w="850" w:type="dxa"/>
+          </w:tcPr>
+          <w:p>
+            <w:pPr>
+              <w:tabs>
+                <w:tab w:val="left" w:pos="1703"/>
+              </w:tabs>
+            </w:pPr>
+            <w:r>
+              <w:t>‘L’</w:t>
+            </w:r>
+          </w:p>
+        </w:tc>
+        <w:tc>
+          <w:tcPr>
+            <w:tcW w:w="850" w:type="dxa"/>
+          </w:tcPr>
+          <w:p>
+            <w:pPr>
+              <w:tabs>
+                <w:tab w:val="left" w:pos="1703"/>
+              </w:tabs>
+            </w:pPr>
+            <w:r>
+              <w:t>Size in (‘S’ or ‘L’ or ‘XL’)</w:t>
+            </w:r>
           </w:p>
         </w:tc>
         <w:tc>
@@ -3827,71 +3940,80 @@
               </w:tabs>
             </w:pPr>
             <w:r>
-              <w:t>varchar</w:t>
-            </w:r>
-          </w:p>
-        </w:tc>
-        <w:tc>
-          <w:tcPr>
-            <w:tcW w:w="850" w:type="dxa"/>
-          </w:tcPr>
-          <w:p>
-            <w:pPr>
-              <w:tabs>
-                <w:tab w:val="left" w:pos="1703"/>
-              </w:tabs>
-            </w:pPr>
-            <w:r>
-              <w:t>10</w:t>
-            </w:r>
-          </w:p>
-        </w:tc>
-        <w:tc>
-          <w:tcPr>
-            <w:tcW w:w="850" w:type="dxa"/>
-          </w:tcPr>
-          <w:p>
-            <w:pPr>
-              <w:tabs>
-                <w:tab w:val="left" w:pos="1703"/>
-              </w:tabs>
-            </w:pPr>
-          </w:p>
-        </w:tc>
-        <w:tc>
-          <w:tcPr>
-            <w:tcW w:w="850" w:type="dxa"/>
-          </w:tcPr>
-          <w:p>
-            <w:pPr>
-              <w:tabs>
-                <w:tab w:val="left" w:pos="1703"/>
-              </w:tabs>
-            </w:pPr>
-          </w:p>
-        </w:tc>
-        <w:tc>
-          <w:tcPr>
-            <w:tcW w:w="850" w:type="dxa"/>
-          </w:tcPr>
-          <w:p>
-            <w:pPr>
-              <w:tabs>
-                <w:tab w:val="left" w:pos="1703"/>
-              </w:tabs>
-            </w:pPr>
-          </w:p>
-        </w:tc>
-        <w:tc>
-          <w:tcPr>
-            <w:tcW w:w="850" w:type="dxa"/>
-          </w:tcPr>
-          <w:p>
-            <w:pPr>
-              <w:tabs>
-                <w:tab w:val="left" w:pos="1703"/>
-              </w:tabs>
-            </w:pPr>
+              <w:t>char</w:t>
+            </w:r>
+          </w:p>
+        </w:tc>
+        <w:tc>
+          <w:tcPr>
+            <w:tcW w:w="850" w:type="dxa"/>
+          </w:tcPr>
+          <w:p>
+            <w:pPr>
+              <w:tabs>
+                <w:tab w:val="left" w:pos="1703"/>
+              </w:tabs>
+            </w:pPr>
+            <w:r>
+              <w:t>1</w:t>
+            </w:r>
+          </w:p>
+        </w:tc>
+        <w:tc>
+          <w:tcPr>
+            <w:tcW w:w="850" w:type="dxa"/>
+          </w:tcPr>
+          <w:p>
+            <w:pPr>
+              <w:tabs>
+                <w:tab w:val="left" w:pos="1703"/>
+              </w:tabs>
+            </w:pPr>
+          </w:p>
+        </w:tc>
+        <w:tc>
+          <w:tcPr>
+            <w:tcW w:w="850" w:type="dxa"/>
+          </w:tcPr>
+          <w:p>
+            <w:pPr>
+              <w:tabs>
+                <w:tab w:val="left" w:pos="1703"/>
+              </w:tabs>
+            </w:pPr>
+          </w:p>
+        </w:tc>
+        <w:tc>
+          <w:tcPr>
+            <w:tcW w:w="850" w:type="dxa"/>
+          </w:tcPr>
+          <w:p>
+            <w:pPr>
+              <w:tabs>
+                <w:tab w:val="left" w:pos="1703"/>
+              </w:tabs>
+            </w:pPr>
+            <w:r>
+              <w:t>‘M’</w:t>
+            </w:r>
+          </w:p>
+        </w:tc>
+        <w:tc>
+          <w:tcPr>
+            <w:tcW w:w="850" w:type="dxa"/>
+          </w:tcPr>
+          <w:p>
+            <w:pPr>
+              <w:tabs>
+                <w:tab w:val="left" w:pos="1703"/>
+              </w:tabs>
+            </w:pPr>
+            <w:r>
+              <w:t>Type in</w:t>
+            </w:r>
+            <w:r>
+              <w:t xml:space="preserve"> (‘E’ or ‘M’)</w:t>
+            </w:r>
           </w:p>
         </w:tc>
         <w:tc>
@@ -4027,20 +4149,26 @@
               </w:tabs>
             </w:pPr>
             <w:r>
-              <w:t>‘Occupied’</w:t>
-            </w:r>
-          </w:p>
-        </w:tc>
-        <w:tc>
-          <w:tcPr>
-            <w:tcW w:w="850" w:type="dxa"/>
-          </w:tcPr>
-          <w:p>
-            <w:pPr>
-              <w:tabs>
-                <w:tab w:val="left" w:pos="1703"/>
-              </w:tabs>
-            </w:pPr>
+              <w:t>‘O’</w:t>
+            </w:r>
+          </w:p>
+        </w:tc>
+        <w:tc>
+          <w:tcPr>
+            <w:tcW w:w="850" w:type="dxa"/>
+          </w:tcPr>
+          <w:p>
+            <w:pPr>
+              <w:tabs>
+                <w:tab w:val="left" w:pos="1703"/>
+              </w:tabs>
+            </w:pPr>
+            <w:r>
+              <w:t>Availability</w:t>
+            </w:r>
+            <w:r>
+              <w:t xml:space="preserve"> in (‘O’ or ‘A’)</w:t>
+            </w:r>
           </w:p>
         </w:tc>
         <w:tc>
@@ -5502,6 +5630,9 @@
                 <w:tab w:val="left" w:pos="1703"/>
               </w:tabs>
             </w:pPr>
+            <w:r>
+              <w:t>Y</w:t>
+            </w:r>
           </w:p>
         </w:tc>
         <w:tc>
@@ -5984,6 +6115,7 @@
               </w:tabs>
             </w:pPr>
             <w:r>
+              <w:lastRenderedPageBreak/>
               <w:t>Zip code</w:t>
             </w:r>
           </w:p>
@@ -6141,7 +6273,6 @@
               </w:tabs>
             </w:pPr>
             <w:r>
-              <w:lastRenderedPageBreak/>
               <w:t>Phone number</w:t>
             </w:r>
           </w:p>
@@ -6413,6 +6544,9 @@
                 <w:tab w:val="left" w:pos="1703"/>
               </w:tabs>
             </w:pPr>
+            <w:r>
+              <w:t>Y</w:t>
+            </w:r>
           </w:p>
         </w:tc>
         <w:tc>
@@ -6763,14 +6897,14 @@
       </w:tblPr>
       <w:tblGrid>
         <w:gridCol w:w="907"/>
-        <w:gridCol w:w="1393"/>
+        <w:gridCol w:w="1398"/>
         <w:gridCol w:w="899"/>
         <w:gridCol w:w="850"/>
         <w:gridCol w:w="906"/>
         <w:gridCol w:w="864"/>
         <w:gridCol w:w="867"/>
-        <w:gridCol w:w="850"/>
-        <w:gridCol w:w="850"/>
+        <w:gridCol w:w="1457"/>
+        <w:gridCol w:w="611"/>
         <w:gridCol w:w="850"/>
         <w:gridCol w:w="850"/>
       </w:tblGrid>
@@ -6792,7 +6926,7 @@
         </w:tc>
         <w:tc>
           <w:tcPr>
-            <w:tcW w:w="1393" w:type="dxa"/>
+            <w:tcW w:w="1398" w:type="dxa"/>
           </w:tcPr>
           <w:p>
             <w:pPr>
@@ -6882,7 +7016,7 @@
         </w:tc>
         <w:tc>
           <w:tcPr>
-            <w:tcW w:w="850" w:type="dxa"/>
+            <w:tcW w:w="1457" w:type="dxa"/>
           </w:tcPr>
           <w:p>
             <w:pPr>
@@ -6897,7 +7031,7 @@
         </w:tc>
         <w:tc>
           <w:tcPr>
-            <w:tcW w:w="850" w:type="dxa"/>
+            <w:tcW w:w="243" w:type="dxa"/>
           </w:tcPr>
           <w:p>
             <w:pPr>
@@ -6953,13 +7087,13 @@
               </w:tabs>
             </w:pPr>
             <w:r>
-              <w:t>Patient Id</w:t>
-            </w:r>
-          </w:p>
-        </w:tc>
-        <w:tc>
-          <w:tcPr>
-            <w:tcW w:w="1393" w:type="dxa"/>
+              <w:t>Care Id</w:t>
+            </w:r>
+          </w:p>
+        </w:tc>
+        <w:tc>
+          <w:tcPr>
+            <w:tcW w:w="1398" w:type="dxa"/>
           </w:tcPr>
           <w:p>
             <w:pPr>
@@ -6972,8 +7106,628 @@
                 <w:b/>
                 <w:bCs/>
               </w:rPr>
-              <w:t xml:space="preserve">CPK; </w:t>
-            </w:r>
+              <w:t xml:space="preserve">PK; </w:t>
+            </w:r>
+            <w:r>
+              <w:t>Unique</w:t>
+            </w:r>
+            <w:r>
+              <w:rPr>
+                <w:b/>
+                <w:bCs/>
+              </w:rPr>
+              <w:t xml:space="preserve">, </w:t>
+            </w:r>
+            <w:r>
+              <w:t>not null</w:t>
+            </w:r>
+            <w:r>
+              <w:rPr>
+                <w:b/>
+                <w:bCs/>
+              </w:rPr>
+              <w:t xml:space="preserve"> </w:t>
+            </w:r>
+            <w:r>
+              <w:t xml:space="preserve">Identification number </w:t>
+            </w:r>
+            <w:r>
+              <w:t>for care.</w:t>
+            </w:r>
+          </w:p>
+        </w:tc>
+        <w:tc>
+          <w:tcPr>
+            <w:tcW w:w="899" w:type="dxa"/>
+          </w:tcPr>
+          <w:p>
+            <w:pPr>
+              <w:tabs>
+                <w:tab w:val="left" w:pos="1703"/>
+              </w:tabs>
+            </w:pPr>
+          </w:p>
+        </w:tc>
+        <w:tc>
+          <w:tcPr>
+            <w:tcW w:w="850" w:type="dxa"/>
+          </w:tcPr>
+          <w:p>
+            <w:pPr>
+              <w:tabs>
+                <w:tab w:val="left" w:pos="1703"/>
+              </w:tabs>
+            </w:pPr>
+          </w:p>
+        </w:tc>
+        <w:tc>
+          <w:tcPr>
+            <w:tcW w:w="906" w:type="dxa"/>
+          </w:tcPr>
+          <w:p>
+            <w:pPr>
+              <w:tabs>
+                <w:tab w:val="left" w:pos="1703"/>
+              </w:tabs>
+            </w:pPr>
+            <w:r>
+              <w:t>Y</w:t>
+            </w:r>
+          </w:p>
+        </w:tc>
+        <w:tc>
+          <w:tcPr>
+            <w:tcW w:w="864" w:type="dxa"/>
+          </w:tcPr>
+          <w:p>
+            <w:pPr>
+              <w:tabs>
+                <w:tab w:val="left" w:pos="1703"/>
+              </w:tabs>
+            </w:pPr>
+            <w:r>
+              <w:t>Y</w:t>
+            </w:r>
+          </w:p>
+        </w:tc>
+        <w:tc>
+          <w:tcPr>
+            <w:tcW w:w="867" w:type="dxa"/>
+          </w:tcPr>
+          <w:p>
+            <w:pPr>
+              <w:tabs>
+                <w:tab w:val="left" w:pos="1703"/>
+              </w:tabs>
+            </w:pPr>
+          </w:p>
+        </w:tc>
+        <w:tc>
+          <w:tcPr>
+            <w:tcW w:w="1457" w:type="dxa"/>
+          </w:tcPr>
+          <w:p>
+            <w:pPr>
+              <w:tabs>
+                <w:tab w:val="left" w:pos="1703"/>
+              </w:tabs>
+            </w:pPr>
+          </w:p>
+        </w:tc>
+        <w:tc>
+          <w:tcPr>
+            <w:tcW w:w="243" w:type="dxa"/>
+          </w:tcPr>
+          <w:p>
+            <w:pPr>
+              <w:tabs>
+                <w:tab w:val="left" w:pos="1703"/>
+              </w:tabs>
+            </w:pPr>
+          </w:p>
+        </w:tc>
+        <w:tc>
+          <w:tcPr>
+            <w:tcW w:w="850" w:type="dxa"/>
+          </w:tcPr>
+          <w:p>
+            <w:pPr>
+              <w:tabs>
+                <w:tab w:val="left" w:pos="1703"/>
+              </w:tabs>
+            </w:pPr>
+            <w:r>
+              <w:t>N</w:t>
+            </w:r>
+          </w:p>
+        </w:tc>
+        <w:tc>
+          <w:tcPr>
+            <w:tcW w:w="850" w:type="dxa"/>
+          </w:tcPr>
+          <w:p>
+            <w:pPr>
+              <w:tabs>
+                <w:tab w:val="left" w:pos="1703"/>
+              </w:tabs>
+            </w:pPr>
+            <w:r>
+              <w:t>Y</w:t>
+            </w:r>
+          </w:p>
+        </w:tc>
+      </w:tr>
+      <w:tr>
+        <w:tc>
+          <w:tcPr>
+            <w:tcW w:w="907" w:type="dxa"/>
+          </w:tcPr>
+          <w:p>
+            <w:pPr>
+              <w:tabs>
+                <w:tab w:val="left" w:pos="1703"/>
+              </w:tabs>
+            </w:pPr>
+            <w:r>
+              <w:t xml:space="preserve">Date </w:t>
+            </w:r>
+          </w:p>
+        </w:tc>
+        <w:tc>
+          <w:tcPr>
+            <w:tcW w:w="1398" w:type="dxa"/>
+          </w:tcPr>
+          <w:p>
+            <w:pPr>
+              <w:tabs>
+                <w:tab w:val="left" w:pos="1703"/>
+              </w:tabs>
+              <w:rPr>
+                <w:b/>
+                <w:bCs/>
+              </w:rPr>
+            </w:pPr>
+            <w:r>
+              <w:t>Date of the event</w:t>
+            </w:r>
+          </w:p>
+        </w:tc>
+        <w:tc>
+          <w:tcPr>
+            <w:tcW w:w="899" w:type="dxa"/>
+          </w:tcPr>
+          <w:p>
+            <w:pPr>
+              <w:tabs>
+                <w:tab w:val="left" w:pos="1703"/>
+              </w:tabs>
+            </w:pPr>
+            <w:r>
+              <w:t>Date</w:t>
+            </w:r>
+          </w:p>
+        </w:tc>
+        <w:tc>
+          <w:tcPr>
+            <w:tcW w:w="850" w:type="dxa"/>
+          </w:tcPr>
+          <w:p>
+            <w:pPr>
+              <w:tabs>
+                <w:tab w:val="left" w:pos="1703"/>
+              </w:tabs>
+            </w:pPr>
+          </w:p>
+        </w:tc>
+        <w:tc>
+          <w:tcPr>
+            <w:tcW w:w="906" w:type="dxa"/>
+          </w:tcPr>
+          <w:p>
+            <w:pPr>
+              <w:tabs>
+                <w:tab w:val="left" w:pos="1703"/>
+              </w:tabs>
+            </w:pPr>
+          </w:p>
+        </w:tc>
+        <w:tc>
+          <w:tcPr>
+            <w:tcW w:w="864" w:type="dxa"/>
+          </w:tcPr>
+          <w:p>
+            <w:pPr>
+              <w:tabs>
+                <w:tab w:val="left" w:pos="1703"/>
+              </w:tabs>
+            </w:pPr>
+          </w:p>
+        </w:tc>
+        <w:tc>
+          <w:tcPr>
+            <w:tcW w:w="867" w:type="dxa"/>
+          </w:tcPr>
+          <w:p>
+            <w:pPr>
+              <w:tabs>
+                <w:tab w:val="left" w:pos="1703"/>
+              </w:tabs>
+            </w:pPr>
+          </w:p>
+        </w:tc>
+        <w:tc>
+          <w:tcPr>
+            <w:tcW w:w="1457" w:type="dxa"/>
+          </w:tcPr>
+          <w:p>
+            <w:pPr>
+              <w:tabs>
+                <w:tab w:val="left" w:pos="1703"/>
+              </w:tabs>
+            </w:pPr>
+          </w:p>
+        </w:tc>
+        <w:tc>
+          <w:tcPr>
+            <w:tcW w:w="243" w:type="dxa"/>
+          </w:tcPr>
+          <w:p>
+            <w:pPr>
+              <w:tabs>
+                <w:tab w:val="left" w:pos="1703"/>
+              </w:tabs>
+            </w:pPr>
+          </w:p>
+        </w:tc>
+        <w:tc>
+          <w:tcPr>
+            <w:tcW w:w="850" w:type="dxa"/>
+          </w:tcPr>
+          <w:p>
+            <w:pPr>
+              <w:tabs>
+                <w:tab w:val="left" w:pos="1703"/>
+              </w:tabs>
+            </w:pPr>
+          </w:p>
+        </w:tc>
+        <w:tc>
+          <w:tcPr>
+            <w:tcW w:w="850" w:type="dxa"/>
+          </w:tcPr>
+          <w:p>
+            <w:pPr>
+              <w:tabs>
+                <w:tab w:val="left" w:pos="1703"/>
+              </w:tabs>
+            </w:pPr>
+            <w:r>
+              <w:t>Y</w:t>
+            </w:r>
+          </w:p>
+        </w:tc>
+      </w:tr>
+      <w:tr>
+        <w:tc>
+          <w:tcPr>
+            <w:tcW w:w="907" w:type="dxa"/>
+          </w:tcPr>
+          <w:p>
+            <w:pPr>
+              <w:tabs>
+                <w:tab w:val="left" w:pos="1703"/>
+              </w:tabs>
+            </w:pPr>
+            <w:r>
+              <w:t>Event</w:t>
+            </w:r>
+          </w:p>
+        </w:tc>
+        <w:tc>
+          <w:tcPr>
+            <w:tcW w:w="1398" w:type="dxa"/>
+          </w:tcPr>
+          <w:p>
+            <w:pPr>
+              <w:tabs>
+                <w:tab w:val="left" w:pos="1703"/>
+              </w:tabs>
+            </w:pPr>
+            <w:r>
+              <w:t>Event information</w:t>
+            </w:r>
+          </w:p>
+        </w:tc>
+        <w:tc>
+          <w:tcPr>
+            <w:tcW w:w="899" w:type="dxa"/>
+          </w:tcPr>
+          <w:p>
+            <w:pPr>
+              <w:tabs>
+                <w:tab w:val="left" w:pos="1703"/>
+              </w:tabs>
+            </w:pPr>
+            <w:r>
+              <w:t>Varchar</w:t>
+            </w:r>
+          </w:p>
+        </w:tc>
+        <w:tc>
+          <w:tcPr>
+            <w:tcW w:w="850" w:type="dxa"/>
+          </w:tcPr>
+          <w:p>
+            <w:pPr>
+              <w:tabs>
+                <w:tab w:val="left" w:pos="1703"/>
+              </w:tabs>
+            </w:pPr>
+          </w:p>
+        </w:tc>
+        <w:tc>
+          <w:tcPr>
+            <w:tcW w:w="906" w:type="dxa"/>
+          </w:tcPr>
+          <w:p>
+            <w:pPr>
+              <w:tabs>
+                <w:tab w:val="left" w:pos="1703"/>
+              </w:tabs>
+            </w:pPr>
+          </w:p>
+        </w:tc>
+        <w:tc>
+          <w:tcPr>
+            <w:tcW w:w="864" w:type="dxa"/>
+          </w:tcPr>
+          <w:p>
+            <w:pPr>
+              <w:tabs>
+                <w:tab w:val="left" w:pos="1703"/>
+              </w:tabs>
+            </w:pPr>
+          </w:p>
+        </w:tc>
+        <w:tc>
+          <w:tcPr>
+            <w:tcW w:w="867" w:type="dxa"/>
+          </w:tcPr>
+          <w:p>
+            <w:pPr>
+              <w:tabs>
+                <w:tab w:val="left" w:pos="1703"/>
+              </w:tabs>
+            </w:pPr>
+          </w:p>
+        </w:tc>
+        <w:tc>
+          <w:tcPr>
+            <w:tcW w:w="1457" w:type="dxa"/>
+          </w:tcPr>
+          <w:p>
+            <w:pPr>
+              <w:tabs>
+                <w:tab w:val="left" w:pos="1703"/>
+              </w:tabs>
+            </w:pPr>
+            <w:r>
+              <w:t xml:space="preserve">Event in (‘wellness check’ or </w:t>
+            </w:r>
+            <w:r>
+              <w:t xml:space="preserve">‘medication’ or ‘food service’ or ‘assistance’ or ‘treatment admin’ or </w:t>
+            </w:r>
+            <w:r>
+              <w:t>‘other’)</w:t>
+            </w:r>
+          </w:p>
+        </w:tc>
+        <w:tc>
+          <w:tcPr>
+            <w:tcW w:w="243" w:type="dxa"/>
+          </w:tcPr>
+          <w:p>
+            <w:pPr>
+              <w:tabs>
+                <w:tab w:val="left" w:pos="1703"/>
+              </w:tabs>
+            </w:pPr>
+          </w:p>
+        </w:tc>
+        <w:tc>
+          <w:tcPr>
+            <w:tcW w:w="850" w:type="dxa"/>
+          </w:tcPr>
+          <w:p>
+            <w:pPr>
+              <w:tabs>
+                <w:tab w:val="left" w:pos="1703"/>
+              </w:tabs>
+            </w:pPr>
+          </w:p>
+        </w:tc>
+        <w:tc>
+          <w:tcPr>
+            <w:tcW w:w="850" w:type="dxa"/>
+          </w:tcPr>
+          <w:p>
+            <w:pPr>
+              <w:tabs>
+                <w:tab w:val="left" w:pos="1703"/>
+              </w:tabs>
+            </w:pPr>
+          </w:p>
+        </w:tc>
+      </w:tr>
+      <w:tr>
+        <w:tc>
+          <w:tcPr>
+            <w:tcW w:w="907" w:type="dxa"/>
+          </w:tcPr>
+          <w:p>
+            <w:pPr>
+              <w:tabs>
+                <w:tab w:val="left" w:pos="1703"/>
+              </w:tabs>
+            </w:pPr>
+            <w:r>
+              <w:t xml:space="preserve">Time </w:t>
+            </w:r>
+          </w:p>
+        </w:tc>
+        <w:tc>
+          <w:tcPr>
+            <w:tcW w:w="1398" w:type="dxa"/>
+          </w:tcPr>
+          <w:p>
+            <w:pPr>
+              <w:tabs>
+                <w:tab w:val="left" w:pos="1703"/>
+              </w:tabs>
+            </w:pPr>
+            <w:r>
+              <w:t>Time of the event</w:t>
+            </w:r>
+          </w:p>
+        </w:tc>
+        <w:tc>
+          <w:tcPr>
+            <w:tcW w:w="899" w:type="dxa"/>
+          </w:tcPr>
+          <w:p>
+            <w:pPr>
+              <w:tabs>
+                <w:tab w:val="left" w:pos="1703"/>
+              </w:tabs>
+            </w:pPr>
+            <w:r>
+              <w:t>time</w:t>
+            </w:r>
+          </w:p>
+        </w:tc>
+        <w:tc>
+          <w:tcPr>
+            <w:tcW w:w="850" w:type="dxa"/>
+          </w:tcPr>
+          <w:p>
+            <w:pPr>
+              <w:tabs>
+                <w:tab w:val="left" w:pos="1703"/>
+              </w:tabs>
+            </w:pPr>
+          </w:p>
+        </w:tc>
+        <w:tc>
+          <w:tcPr>
+            <w:tcW w:w="906" w:type="dxa"/>
+          </w:tcPr>
+          <w:p>
+            <w:pPr>
+              <w:tabs>
+                <w:tab w:val="left" w:pos="1703"/>
+              </w:tabs>
+            </w:pPr>
+          </w:p>
+        </w:tc>
+        <w:tc>
+          <w:tcPr>
+            <w:tcW w:w="864" w:type="dxa"/>
+          </w:tcPr>
+          <w:p>
+            <w:pPr>
+              <w:tabs>
+                <w:tab w:val="left" w:pos="1703"/>
+              </w:tabs>
+            </w:pPr>
+          </w:p>
+        </w:tc>
+        <w:tc>
+          <w:tcPr>
+            <w:tcW w:w="867" w:type="dxa"/>
+          </w:tcPr>
+          <w:p>
+            <w:pPr>
+              <w:tabs>
+                <w:tab w:val="left" w:pos="1703"/>
+              </w:tabs>
+            </w:pPr>
+          </w:p>
+        </w:tc>
+        <w:tc>
+          <w:tcPr>
+            <w:tcW w:w="1457" w:type="dxa"/>
+          </w:tcPr>
+          <w:p>
+            <w:pPr>
+              <w:tabs>
+                <w:tab w:val="left" w:pos="1703"/>
+              </w:tabs>
+            </w:pPr>
+          </w:p>
+        </w:tc>
+        <w:tc>
+          <w:tcPr>
+            <w:tcW w:w="243" w:type="dxa"/>
+          </w:tcPr>
+          <w:p>
+            <w:pPr>
+              <w:tabs>
+                <w:tab w:val="left" w:pos="1703"/>
+              </w:tabs>
+            </w:pPr>
+          </w:p>
+        </w:tc>
+        <w:tc>
+          <w:tcPr>
+            <w:tcW w:w="850" w:type="dxa"/>
+          </w:tcPr>
+          <w:p>
+            <w:pPr>
+              <w:tabs>
+                <w:tab w:val="left" w:pos="1703"/>
+              </w:tabs>
+            </w:pPr>
+          </w:p>
+        </w:tc>
+        <w:tc>
+          <w:tcPr>
+            <w:tcW w:w="850" w:type="dxa"/>
+          </w:tcPr>
+          <w:p>
+            <w:pPr>
+              <w:tabs>
+                <w:tab w:val="left" w:pos="1703"/>
+              </w:tabs>
+            </w:pPr>
+          </w:p>
+        </w:tc>
+      </w:tr>
+      <w:tr>
+        <w:tc>
+          <w:tcPr>
+            <w:tcW w:w="907" w:type="dxa"/>
+          </w:tcPr>
+          <w:p>
+            <w:pPr>
+              <w:tabs>
+                <w:tab w:val="left" w:pos="1703"/>
+              </w:tabs>
+            </w:pPr>
+            <w:r>
+              <w:t>Patient Id</w:t>
+            </w:r>
+          </w:p>
+        </w:tc>
+        <w:tc>
+          <w:tcPr>
+            <w:tcW w:w="1398" w:type="dxa"/>
+          </w:tcPr>
+          <w:p>
+            <w:pPr>
+              <w:tabs>
+                <w:tab w:val="left" w:pos="1703"/>
+              </w:tabs>
+            </w:pPr>
             <w:r>
               <w:rPr>
                 <w:b/>
@@ -7051,19 +7805,19 @@
         </w:tc>
         <w:tc>
           <w:tcPr>
-            <w:tcW w:w="850" w:type="dxa"/>
-          </w:tcPr>
-          <w:p>
-            <w:pPr>
-              <w:tabs>
-                <w:tab w:val="left" w:pos="1703"/>
-              </w:tabs>
-            </w:pPr>
-          </w:p>
-        </w:tc>
-        <w:tc>
-          <w:tcPr>
-            <w:tcW w:w="850" w:type="dxa"/>
+            <w:tcW w:w="1457" w:type="dxa"/>
+          </w:tcPr>
+          <w:p>
+            <w:pPr>
+              <w:tabs>
+                <w:tab w:val="left" w:pos="1703"/>
+              </w:tabs>
+            </w:pPr>
+          </w:p>
+        </w:tc>
+        <w:tc>
+          <w:tcPr>
+            <w:tcW w:w="243" w:type="dxa"/>
           </w:tcPr>
           <w:p>
             <w:pPr>
@@ -7119,21 +7873,14 @@
         </w:tc>
         <w:tc>
           <w:tcPr>
-            <w:tcW w:w="1393" w:type="dxa"/>
-          </w:tcPr>
-          <w:p>
-            <w:pPr>
-              <w:tabs>
-                <w:tab w:val="left" w:pos="1703"/>
-              </w:tabs>
-            </w:pPr>
-            <w:r>
-              <w:rPr>
-                <w:b/>
-                <w:bCs/>
-              </w:rPr>
-              <w:t xml:space="preserve">CPK; </w:t>
-            </w:r>
+            <w:tcW w:w="1398" w:type="dxa"/>
+          </w:tcPr>
+          <w:p>
+            <w:pPr>
+              <w:tabs>
+                <w:tab w:val="left" w:pos="1703"/>
+              </w:tabs>
+            </w:pPr>
             <w:r>
               <w:rPr>
                 <w:b/>
@@ -7142,10 +7889,7 @@
               <w:t xml:space="preserve">FK </w:t>
             </w:r>
             <w:r>
-              <w:t>to nurse table</w:t>
-            </w:r>
-            <w:r>
-              <w:t>. Nurse identification number.</w:t>
+              <w:t>to nurse table. Nurse identification number.</w:t>
             </w:r>
           </w:p>
         </w:tc>
@@ -7214,19 +7958,19 @@
         </w:tc>
         <w:tc>
           <w:tcPr>
-            <w:tcW w:w="850" w:type="dxa"/>
-          </w:tcPr>
-          <w:p>
-            <w:pPr>
-              <w:tabs>
-                <w:tab w:val="left" w:pos="1703"/>
-              </w:tabs>
-            </w:pPr>
-          </w:p>
-        </w:tc>
-        <w:tc>
-          <w:tcPr>
-            <w:tcW w:w="850" w:type="dxa"/>
+            <w:tcW w:w="1457" w:type="dxa"/>
+          </w:tcPr>
+          <w:p>
+            <w:pPr>
+              <w:tabs>
+                <w:tab w:val="left" w:pos="1703"/>
+              </w:tabs>
+            </w:pPr>
+          </w:p>
+        </w:tc>
+        <w:tc>
+          <w:tcPr>
+            <w:tcW w:w="243" w:type="dxa"/>
           </w:tcPr>
           <w:p>
             <w:pPr>
@@ -7261,466 +8005,6 @@
             <w:r>
               <w:t>Y</w:t>
             </w:r>
-          </w:p>
-        </w:tc>
-      </w:tr>
-      <w:tr>
-        <w:tc>
-          <w:tcPr>
-            <w:tcW w:w="907" w:type="dxa"/>
-          </w:tcPr>
-          <w:p>
-            <w:pPr>
-              <w:tabs>
-                <w:tab w:val="left" w:pos="1703"/>
-              </w:tabs>
-            </w:pPr>
-            <w:r>
-              <w:t xml:space="preserve">Date </w:t>
-            </w:r>
-          </w:p>
-        </w:tc>
-        <w:tc>
-          <w:tcPr>
-            <w:tcW w:w="1393" w:type="dxa"/>
-          </w:tcPr>
-          <w:p>
-            <w:pPr>
-              <w:tabs>
-                <w:tab w:val="left" w:pos="1703"/>
-              </w:tabs>
-              <w:rPr>
-                <w:b/>
-                <w:bCs/>
-              </w:rPr>
-            </w:pPr>
-            <w:r>
-              <w:rPr>
-                <w:b/>
-                <w:bCs/>
-              </w:rPr>
-              <w:t>CPK;</w:t>
-            </w:r>
-            <w:r>
-              <w:t xml:space="preserve"> Date of the event</w:t>
-            </w:r>
-          </w:p>
-        </w:tc>
-        <w:tc>
-          <w:tcPr>
-            <w:tcW w:w="899" w:type="dxa"/>
-          </w:tcPr>
-          <w:p>
-            <w:pPr>
-              <w:tabs>
-                <w:tab w:val="left" w:pos="1703"/>
-              </w:tabs>
-            </w:pPr>
-            <w:r>
-              <w:t>Date</w:t>
-            </w:r>
-          </w:p>
-        </w:tc>
-        <w:tc>
-          <w:tcPr>
-            <w:tcW w:w="850" w:type="dxa"/>
-          </w:tcPr>
-          <w:p>
-            <w:pPr>
-              <w:tabs>
-                <w:tab w:val="left" w:pos="1703"/>
-              </w:tabs>
-            </w:pPr>
-          </w:p>
-        </w:tc>
-        <w:tc>
-          <w:tcPr>
-            <w:tcW w:w="906" w:type="dxa"/>
-          </w:tcPr>
-          <w:p>
-            <w:pPr>
-              <w:tabs>
-                <w:tab w:val="left" w:pos="1703"/>
-              </w:tabs>
-            </w:pPr>
-          </w:p>
-        </w:tc>
-        <w:tc>
-          <w:tcPr>
-            <w:tcW w:w="864" w:type="dxa"/>
-          </w:tcPr>
-          <w:p>
-            <w:pPr>
-              <w:tabs>
-                <w:tab w:val="left" w:pos="1703"/>
-              </w:tabs>
-            </w:pPr>
-          </w:p>
-        </w:tc>
-        <w:tc>
-          <w:tcPr>
-            <w:tcW w:w="867" w:type="dxa"/>
-          </w:tcPr>
-          <w:p>
-            <w:pPr>
-              <w:tabs>
-                <w:tab w:val="left" w:pos="1703"/>
-              </w:tabs>
-            </w:pPr>
-          </w:p>
-        </w:tc>
-        <w:tc>
-          <w:tcPr>
-            <w:tcW w:w="850" w:type="dxa"/>
-          </w:tcPr>
-          <w:p>
-            <w:pPr>
-              <w:tabs>
-                <w:tab w:val="left" w:pos="1703"/>
-              </w:tabs>
-            </w:pPr>
-          </w:p>
-        </w:tc>
-        <w:tc>
-          <w:tcPr>
-            <w:tcW w:w="850" w:type="dxa"/>
-          </w:tcPr>
-          <w:p>
-            <w:pPr>
-              <w:tabs>
-                <w:tab w:val="left" w:pos="1703"/>
-              </w:tabs>
-            </w:pPr>
-          </w:p>
-        </w:tc>
-        <w:tc>
-          <w:tcPr>
-            <w:tcW w:w="850" w:type="dxa"/>
-          </w:tcPr>
-          <w:p>
-            <w:pPr>
-              <w:tabs>
-                <w:tab w:val="left" w:pos="1703"/>
-              </w:tabs>
-            </w:pPr>
-          </w:p>
-        </w:tc>
-        <w:tc>
-          <w:tcPr>
-            <w:tcW w:w="850" w:type="dxa"/>
-          </w:tcPr>
-          <w:p>
-            <w:pPr>
-              <w:tabs>
-                <w:tab w:val="left" w:pos="1703"/>
-              </w:tabs>
-            </w:pPr>
-            <w:r>
-              <w:t>Y</w:t>
-            </w:r>
-          </w:p>
-        </w:tc>
-      </w:tr>
-      <w:tr>
-        <w:tc>
-          <w:tcPr>
-            <w:tcW w:w="907" w:type="dxa"/>
-          </w:tcPr>
-          <w:p>
-            <w:pPr>
-              <w:tabs>
-                <w:tab w:val="left" w:pos="1703"/>
-              </w:tabs>
-            </w:pPr>
-            <w:r>
-              <w:t>Event</w:t>
-            </w:r>
-          </w:p>
-        </w:tc>
-        <w:tc>
-          <w:tcPr>
-            <w:tcW w:w="1393" w:type="dxa"/>
-          </w:tcPr>
-          <w:p>
-            <w:pPr>
-              <w:tabs>
-                <w:tab w:val="left" w:pos="1703"/>
-              </w:tabs>
-            </w:pPr>
-            <w:r>
-              <w:rPr>
-                <w:b/>
-                <w:bCs/>
-              </w:rPr>
-              <w:t xml:space="preserve">CPK; </w:t>
-            </w:r>
-            <w:r>
-              <w:t>Event information</w:t>
-            </w:r>
-          </w:p>
-        </w:tc>
-        <w:tc>
-          <w:tcPr>
-            <w:tcW w:w="899" w:type="dxa"/>
-          </w:tcPr>
-          <w:p>
-            <w:pPr>
-              <w:tabs>
-                <w:tab w:val="left" w:pos="1703"/>
-              </w:tabs>
-            </w:pPr>
-            <w:r>
-              <w:t>Varchar</w:t>
-            </w:r>
-          </w:p>
-        </w:tc>
-        <w:tc>
-          <w:tcPr>
-            <w:tcW w:w="850" w:type="dxa"/>
-          </w:tcPr>
-          <w:p>
-            <w:pPr>
-              <w:tabs>
-                <w:tab w:val="left" w:pos="1703"/>
-              </w:tabs>
-            </w:pPr>
-          </w:p>
-        </w:tc>
-        <w:tc>
-          <w:tcPr>
-            <w:tcW w:w="906" w:type="dxa"/>
-          </w:tcPr>
-          <w:p>
-            <w:pPr>
-              <w:tabs>
-                <w:tab w:val="left" w:pos="1703"/>
-              </w:tabs>
-            </w:pPr>
-          </w:p>
-        </w:tc>
-        <w:tc>
-          <w:tcPr>
-            <w:tcW w:w="864" w:type="dxa"/>
-          </w:tcPr>
-          <w:p>
-            <w:pPr>
-              <w:tabs>
-                <w:tab w:val="left" w:pos="1703"/>
-              </w:tabs>
-            </w:pPr>
-          </w:p>
-        </w:tc>
-        <w:tc>
-          <w:tcPr>
-            <w:tcW w:w="867" w:type="dxa"/>
-          </w:tcPr>
-          <w:p>
-            <w:pPr>
-              <w:tabs>
-                <w:tab w:val="left" w:pos="1703"/>
-              </w:tabs>
-            </w:pPr>
-          </w:p>
-        </w:tc>
-        <w:tc>
-          <w:tcPr>
-            <w:tcW w:w="850" w:type="dxa"/>
-          </w:tcPr>
-          <w:p>
-            <w:pPr>
-              <w:tabs>
-                <w:tab w:val="left" w:pos="1703"/>
-              </w:tabs>
-            </w:pPr>
-          </w:p>
-        </w:tc>
-        <w:tc>
-          <w:tcPr>
-            <w:tcW w:w="850" w:type="dxa"/>
-          </w:tcPr>
-          <w:p>
-            <w:pPr>
-              <w:tabs>
-                <w:tab w:val="left" w:pos="1703"/>
-              </w:tabs>
-            </w:pPr>
-          </w:p>
-        </w:tc>
-        <w:tc>
-          <w:tcPr>
-            <w:tcW w:w="850" w:type="dxa"/>
-          </w:tcPr>
-          <w:p>
-            <w:pPr>
-              <w:tabs>
-                <w:tab w:val="left" w:pos="1703"/>
-              </w:tabs>
-            </w:pPr>
-          </w:p>
-        </w:tc>
-        <w:tc>
-          <w:tcPr>
-            <w:tcW w:w="850" w:type="dxa"/>
-          </w:tcPr>
-          <w:p>
-            <w:pPr>
-              <w:tabs>
-                <w:tab w:val="left" w:pos="1703"/>
-              </w:tabs>
-            </w:pPr>
-          </w:p>
-        </w:tc>
-      </w:tr>
-      <w:tr>
-        <w:tc>
-          <w:tcPr>
-            <w:tcW w:w="907" w:type="dxa"/>
-          </w:tcPr>
-          <w:p>
-            <w:pPr>
-              <w:tabs>
-                <w:tab w:val="left" w:pos="1703"/>
-              </w:tabs>
-            </w:pPr>
-            <w:r>
-              <w:t xml:space="preserve">Time </w:t>
-            </w:r>
-          </w:p>
-        </w:tc>
-        <w:tc>
-          <w:tcPr>
-            <w:tcW w:w="1393" w:type="dxa"/>
-          </w:tcPr>
-          <w:p>
-            <w:pPr>
-              <w:tabs>
-                <w:tab w:val="left" w:pos="1703"/>
-              </w:tabs>
-            </w:pPr>
-            <w:r>
-              <w:rPr>
-                <w:b/>
-                <w:bCs/>
-              </w:rPr>
-              <w:t>CPK;</w:t>
-            </w:r>
-            <w:r>
-              <w:t xml:space="preserve"> </w:t>
-            </w:r>
-            <w:r>
-              <w:t>Time of the event</w:t>
-            </w:r>
-          </w:p>
-        </w:tc>
-        <w:tc>
-          <w:tcPr>
-            <w:tcW w:w="899" w:type="dxa"/>
-          </w:tcPr>
-          <w:p>
-            <w:pPr>
-              <w:tabs>
-                <w:tab w:val="left" w:pos="1703"/>
-              </w:tabs>
-            </w:pPr>
-            <w:r>
-              <w:t>time</w:t>
-            </w:r>
-          </w:p>
-        </w:tc>
-        <w:tc>
-          <w:tcPr>
-            <w:tcW w:w="850" w:type="dxa"/>
-          </w:tcPr>
-          <w:p>
-            <w:pPr>
-              <w:tabs>
-                <w:tab w:val="left" w:pos="1703"/>
-              </w:tabs>
-            </w:pPr>
-          </w:p>
-        </w:tc>
-        <w:tc>
-          <w:tcPr>
-            <w:tcW w:w="906" w:type="dxa"/>
-          </w:tcPr>
-          <w:p>
-            <w:pPr>
-              <w:tabs>
-                <w:tab w:val="left" w:pos="1703"/>
-              </w:tabs>
-            </w:pPr>
-          </w:p>
-        </w:tc>
-        <w:tc>
-          <w:tcPr>
-            <w:tcW w:w="864" w:type="dxa"/>
-          </w:tcPr>
-          <w:p>
-            <w:pPr>
-              <w:tabs>
-                <w:tab w:val="left" w:pos="1703"/>
-              </w:tabs>
-            </w:pPr>
-          </w:p>
-        </w:tc>
-        <w:tc>
-          <w:tcPr>
-            <w:tcW w:w="867" w:type="dxa"/>
-          </w:tcPr>
-          <w:p>
-            <w:pPr>
-              <w:tabs>
-                <w:tab w:val="left" w:pos="1703"/>
-              </w:tabs>
-            </w:pPr>
-          </w:p>
-        </w:tc>
-        <w:tc>
-          <w:tcPr>
-            <w:tcW w:w="850" w:type="dxa"/>
-          </w:tcPr>
-          <w:p>
-            <w:pPr>
-              <w:tabs>
-                <w:tab w:val="left" w:pos="1703"/>
-              </w:tabs>
-            </w:pPr>
-          </w:p>
-        </w:tc>
-        <w:tc>
-          <w:tcPr>
-            <w:tcW w:w="850" w:type="dxa"/>
-          </w:tcPr>
-          <w:p>
-            <w:pPr>
-              <w:tabs>
-                <w:tab w:val="left" w:pos="1703"/>
-              </w:tabs>
-            </w:pPr>
-          </w:p>
-        </w:tc>
-        <w:tc>
-          <w:tcPr>
-            <w:tcW w:w="850" w:type="dxa"/>
-          </w:tcPr>
-          <w:p>
-            <w:pPr>
-              <w:tabs>
-                <w:tab w:val="left" w:pos="1703"/>
-              </w:tabs>
-            </w:pPr>
-          </w:p>
-        </w:tc>
-        <w:tc>
-          <w:tcPr>
-            <w:tcW w:w="850" w:type="dxa"/>
-          </w:tcPr>
-          <w:p>
-            <w:pPr>
-              <w:tabs>
-                <w:tab w:val="left" w:pos="1703"/>
-              </w:tabs>
-            </w:pPr>
           </w:p>
         </w:tc>
       </w:tr>
@@ -8165,26 +8449,21 @@
               <w:t xml:space="preserve">to </w:t>
             </w:r>
             <w:r>
-              <w:t xml:space="preserve">Patient table. Patient </w:t>
-            </w:r>
-            <w:r>
-              <w:lastRenderedPageBreak/>
-              <w:t>identification number.</w:t>
-            </w:r>
-          </w:p>
-        </w:tc>
-        <w:tc>
-          <w:tcPr>
-            <w:tcW w:w="850" w:type="dxa"/>
-          </w:tcPr>
-          <w:p>
-            <w:pPr>
-              <w:tabs>
-                <w:tab w:val="left" w:pos="1703"/>
-              </w:tabs>
-            </w:pPr>
-            <w:r>
-              <w:lastRenderedPageBreak/>
+              <w:t>Patient table. Patient identification number.</w:t>
+            </w:r>
+          </w:p>
+        </w:tc>
+        <w:tc>
+          <w:tcPr>
+            <w:tcW w:w="850" w:type="dxa"/>
+          </w:tcPr>
+          <w:p>
+            <w:pPr>
+              <w:tabs>
+                <w:tab w:val="left" w:pos="1703"/>
+              </w:tabs>
+            </w:pPr>
+            <w:r>
               <w:t>Int</w:t>
             </w:r>
           </w:p>
@@ -9271,22 +9550,22 @@
         <w:tblLook w:val="04A0" w:firstRow="1" w:lastRow="0" w:firstColumn="1" w:lastColumn="0" w:noHBand="0" w:noVBand="1"/>
       </w:tblPr>
       <w:tblGrid>
-        <w:gridCol w:w="1143"/>
+        <w:gridCol w:w="1539"/>
         <w:gridCol w:w="1572"/>
         <w:gridCol w:w="899"/>
-        <w:gridCol w:w="850"/>
+        <w:gridCol w:w="816"/>
         <w:gridCol w:w="906"/>
         <w:gridCol w:w="864"/>
         <w:gridCol w:w="867"/>
-        <w:gridCol w:w="850"/>
-        <w:gridCol w:w="850"/>
-        <w:gridCol w:w="850"/>
-        <w:gridCol w:w="850"/>
+        <w:gridCol w:w="838"/>
+        <w:gridCol w:w="822"/>
+        <w:gridCol w:w="834"/>
+        <w:gridCol w:w="833"/>
       </w:tblGrid>
       <w:tr>
         <w:tc>
           <w:tcPr>
-            <w:tcW w:w="1143" w:type="dxa"/>
+            <w:tcW w:w="1539" w:type="dxa"/>
           </w:tcPr>
           <w:p>
             <w:pPr>
@@ -9301,7 +9580,7 @@
         </w:tc>
         <w:tc>
           <w:tcPr>
-            <w:tcW w:w="1398" w:type="dxa"/>
+            <w:tcW w:w="1572" w:type="dxa"/>
           </w:tcPr>
           <w:p>
             <w:pPr>
@@ -9316,7 +9595,7 @@
         </w:tc>
         <w:tc>
           <w:tcPr>
-            <w:tcW w:w="850" w:type="dxa"/>
+            <w:tcW w:w="899" w:type="dxa"/>
           </w:tcPr>
           <w:p>
             <w:pPr>
@@ -9331,7 +9610,7 @@
         </w:tc>
         <w:tc>
           <w:tcPr>
-            <w:tcW w:w="850" w:type="dxa"/>
+            <w:tcW w:w="816" w:type="dxa"/>
           </w:tcPr>
           <w:p>
             <w:pPr>
@@ -9391,7 +9670,7 @@
         </w:tc>
         <w:tc>
           <w:tcPr>
-            <w:tcW w:w="850" w:type="dxa"/>
+            <w:tcW w:w="838" w:type="dxa"/>
           </w:tcPr>
           <w:p>
             <w:pPr>
@@ -9406,7 +9685,7 @@
         </w:tc>
         <w:tc>
           <w:tcPr>
-            <w:tcW w:w="850" w:type="dxa"/>
+            <w:tcW w:w="822" w:type="dxa"/>
           </w:tcPr>
           <w:p>
             <w:pPr>
@@ -9421,7 +9700,7 @@
         </w:tc>
         <w:tc>
           <w:tcPr>
-            <w:tcW w:w="850" w:type="dxa"/>
+            <w:tcW w:w="834" w:type="dxa"/>
           </w:tcPr>
           <w:p>
             <w:pPr>
@@ -9436,7 +9715,7 @@
         </w:tc>
         <w:tc>
           <w:tcPr>
-            <w:tcW w:w="850" w:type="dxa"/>
+            <w:tcW w:w="833" w:type="dxa"/>
           </w:tcPr>
           <w:p>
             <w:pPr>
@@ -9453,22 +9732,22 @@
       <w:tr>
         <w:tc>
           <w:tcPr>
-            <w:tcW w:w="1143" w:type="dxa"/>
-          </w:tcPr>
-          <w:p>
-            <w:pPr>
-              <w:tabs>
-                <w:tab w:val="left" w:pos="1703"/>
-              </w:tabs>
-            </w:pPr>
-            <w:r>
-              <w:t>Treatment Id</w:t>
-            </w:r>
-          </w:p>
-        </w:tc>
-        <w:tc>
-          <w:tcPr>
-            <w:tcW w:w="1398" w:type="dxa"/>
+            <w:tcW w:w="1539" w:type="dxa"/>
+          </w:tcPr>
+          <w:p>
+            <w:pPr>
+              <w:tabs>
+                <w:tab w:val="left" w:pos="1703"/>
+              </w:tabs>
+            </w:pPr>
+            <w:r>
+              <w:t>Administration Id</w:t>
+            </w:r>
+          </w:p>
+        </w:tc>
+        <w:tc>
+          <w:tcPr>
+            <w:tcW w:w="1572" w:type="dxa"/>
           </w:tcPr>
           <w:p>
             <w:pPr>
@@ -9481,8 +9760,605 @@
                 <w:b/>
                 <w:bCs/>
               </w:rPr>
-              <w:t xml:space="preserve">CPK; </w:t>
-            </w:r>
+              <w:t xml:space="preserve">PK; </w:t>
+            </w:r>
+            <w:r>
+              <w:t xml:space="preserve">Unique, </w:t>
+            </w:r>
+            <w:r>
+              <w:t>n</w:t>
+            </w:r>
+            <w:r>
+              <w:t xml:space="preserve">ot null. </w:t>
+            </w:r>
+            <w:r>
+              <w:t>Identification for the administration done.</w:t>
+            </w:r>
+          </w:p>
+        </w:tc>
+        <w:tc>
+          <w:tcPr>
+            <w:tcW w:w="899" w:type="dxa"/>
+          </w:tcPr>
+          <w:p>
+            <w:pPr>
+              <w:tabs>
+                <w:tab w:val="left" w:pos="1703"/>
+              </w:tabs>
+            </w:pPr>
+          </w:p>
+        </w:tc>
+        <w:tc>
+          <w:tcPr>
+            <w:tcW w:w="816" w:type="dxa"/>
+          </w:tcPr>
+          <w:p>
+            <w:pPr>
+              <w:tabs>
+                <w:tab w:val="left" w:pos="1703"/>
+              </w:tabs>
+            </w:pPr>
+          </w:p>
+        </w:tc>
+        <w:tc>
+          <w:tcPr>
+            <w:tcW w:w="906" w:type="dxa"/>
+          </w:tcPr>
+          <w:p>
+            <w:pPr>
+              <w:tabs>
+                <w:tab w:val="left" w:pos="1703"/>
+              </w:tabs>
+            </w:pPr>
+            <w:r>
+              <w:t>Y</w:t>
+            </w:r>
+          </w:p>
+        </w:tc>
+        <w:tc>
+          <w:tcPr>
+            <w:tcW w:w="864" w:type="dxa"/>
+          </w:tcPr>
+          <w:p>
+            <w:pPr>
+              <w:tabs>
+                <w:tab w:val="left" w:pos="1703"/>
+              </w:tabs>
+            </w:pPr>
+            <w:r>
+              <w:t>Y</w:t>
+            </w:r>
+          </w:p>
+        </w:tc>
+        <w:tc>
+          <w:tcPr>
+            <w:tcW w:w="867" w:type="dxa"/>
+          </w:tcPr>
+          <w:p>
+            <w:pPr>
+              <w:tabs>
+                <w:tab w:val="left" w:pos="1703"/>
+              </w:tabs>
+            </w:pPr>
+          </w:p>
+        </w:tc>
+        <w:tc>
+          <w:tcPr>
+            <w:tcW w:w="838" w:type="dxa"/>
+          </w:tcPr>
+          <w:p>
+            <w:pPr>
+              <w:tabs>
+                <w:tab w:val="left" w:pos="1703"/>
+              </w:tabs>
+            </w:pPr>
+          </w:p>
+        </w:tc>
+        <w:tc>
+          <w:tcPr>
+            <w:tcW w:w="822" w:type="dxa"/>
+          </w:tcPr>
+          <w:p>
+            <w:pPr>
+              <w:tabs>
+                <w:tab w:val="left" w:pos="1703"/>
+              </w:tabs>
+            </w:pPr>
+          </w:p>
+        </w:tc>
+        <w:tc>
+          <w:tcPr>
+            <w:tcW w:w="834" w:type="dxa"/>
+          </w:tcPr>
+          <w:p>
+            <w:pPr>
+              <w:tabs>
+                <w:tab w:val="left" w:pos="1703"/>
+              </w:tabs>
+            </w:pPr>
+            <w:r>
+              <w:t>N</w:t>
+            </w:r>
+          </w:p>
+        </w:tc>
+        <w:tc>
+          <w:tcPr>
+            <w:tcW w:w="833" w:type="dxa"/>
+          </w:tcPr>
+          <w:p>
+            <w:pPr>
+              <w:tabs>
+                <w:tab w:val="left" w:pos="1703"/>
+              </w:tabs>
+            </w:pPr>
+            <w:r>
+              <w:t>Y</w:t>
+            </w:r>
+          </w:p>
+        </w:tc>
+      </w:tr>
+      <w:tr>
+        <w:tc>
+          <w:tcPr>
+            <w:tcW w:w="1539" w:type="dxa"/>
+          </w:tcPr>
+          <w:p>
+            <w:pPr>
+              <w:tabs>
+                <w:tab w:val="left" w:pos="1703"/>
+              </w:tabs>
+            </w:pPr>
+            <w:r>
+              <w:t xml:space="preserve">Date </w:t>
+            </w:r>
+          </w:p>
+        </w:tc>
+        <w:tc>
+          <w:tcPr>
+            <w:tcW w:w="1572" w:type="dxa"/>
+          </w:tcPr>
+          <w:p>
+            <w:pPr>
+              <w:tabs>
+                <w:tab w:val="left" w:pos="1703"/>
+              </w:tabs>
+            </w:pPr>
+            <w:r>
+              <w:t>Date of the administration.</w:t>
+            </w:r>
+          </w:p>
+        </w:tc>
+        <w:tc>
+          <w:tcPr>
+            <w:tcW w:w="899" w:type="dxa"/>
+          </w:tcPr>
+          <w:p>
+            <w:pPr>
+              <w:tabs>
+                <w:tab w:val="left" w:pos="1703"/>
+              </w:tabs>
+            </w:pPr>
+            <w:r>
+              <w:t>Date</w:t>
+            </w:r>
+          </w:p>
+        </w:tc>
+        <w:tc>
+          <w:tcPr>
+            <w:tcW w:w="816" w:type="dxa"/>
+          </w:tcPr>
+          <w:p>
+            <w:pPr>
+              <w:tabs>
+                <w:tab w:val="left" w:pos="1703"/>
+              </w:tabs>
+            </w:pPr>
+          </w:p>
+        </w:tc>
+        <w:tc>
+          <w:tcPr>
+            <w:tcW w:w="906" w:type="dxa"/>
+          </w:tcPr>
+          <w:p>
+            <w:pPr>
+              <w:tabs>
+                <w:tab w:val="left" w:pos="1703"/>
+              </w:tabs>
+            </w:pPr>
+          </w:p>
+        </w:tc>
+        <w:tc>
+          <w:tcPr>
+            <w:tcW w:w="864" w:type="dxa"/>
+          </w:tcPr>
+          <w:p>
+            <w:pPr>
+              <w:tabs>
+                <w:tab w:val="left" w:pos="1703"/>
+              </w:tabs>
+            </w:pPr>
+          </w:p>
+        </w:tc>
+        <w:tc>
+          <w:tcPr>
+            <w:tcW w:w="867" w:type="dxa"/>
+          </w:tcPr>
+          <w:p>
+            <w:pPr>
+              <w:tabs>
+                <w:tab w:val="left" w:pos="1703"/>
+              </w:tabs>
+            </w:pPr>
+          </w:p>
+        </w:tc>
+        <w:tc>
+          <w:tcPr>
+            <w:tcW w:w="838" w:type="dxa"/>
+          </w:tcPr>
+          <w:p>
+            <w:pPr>
+              <w:tabs>
+                <w:tab w:val="left" w:pos="1703"/>
+              </w:tabs>
+            </w:pPr>
+          </w:p>
+        </w:tc>
+        <w:tc>
+          <w:tcPr>
+            <w:tcW w:w="822" w:type="dxa"/>
+          </w:tcPr>
+          <w:p>
+            <w:pPr>
+              <w:tabs>
+                <w:tab w:val="left" w:pos="1703"/>
+              </w:tabs>
+            </w:pPr>
+          </w:p>
+        </w:tc>
+        <w:tc>
+          <w:tcPr>
+            <w:tcW w:w="834" w:type="dxa"/>
+          </w:tcPr>
+          <w:p>
+            <w:pPr>
+              <w:tabs>
+                <w:tab w:val="left" w:pos="1703"/>
+              </w:tabs>
+            </w:pPr>
+          </w:p>
+        </w:tc>
+        <w:tc>
+          <w:tcPr>
+            <w:tcW w:w="833" w:type="dxa"/>
+          </w:tcPr>
+          <w:p>
+            <w:pPr>
+              <w:tabs>
+                <w:tab w:val="left" w:pos="1703"/>
+              </w:tabs>
+            </w:pPr>
+            <w:r>
+              <w:t>Y</w:t>
+            </w:r>
+          </w:p>
+        </w:tc>
+      </w:tr>
+      <w:tr>
+        <w:tc>
+          <w:tcPr>
+            <w:tcW w:w="1539" w:type="dxa"/>
+          </w:tcPr>
+          <w:p>
+            <w:pPr>
+              <w:tabs>
+                <w:tab w:val="left" w:pos="1703"/>
+              </w:tabs>
+            </w:pPr>
+            <w:r>
+              <w:t>Time</w:t>
+            </w:r>
+          </w:p>
+        </w:tc>
+        <w:tc>
+          <w:tcPr>
+            <w:tcW w:w="1572" w:type="dxa"/>
+          </w:tcPr>
+          <w:p>
+            <w:pPr>
+              <w:tabs>
+                <w:tab w:val="left" w:pos="1703"/>
+              </w:tabs>
+            </w:pPr>
+            <w:r>
+              <w:t>Time of the administration.</w:t>
+            </w:r>
+          </w:p>
+        </w:tc>
+        <w:tc>
+          <w:tcPr>
+            <w:tcW w:w="899" w:type="dxa"/>
+          </w:tcPr>
+          <w:p>
+            <w:pPr>
+              <w:tabs>
+                <w:tab w:val="left" w:pos="1703"/>
+              </w:tabs>
+            </w:pPr>
+            <w:r>
+              <w:t>Time</w:t>
+            </w:r>
+          </w:p>
+        </w:tc>
+        <w:tc>
+          <w:tcPr>
+            <w:tcW w:w="816" w:type="dxa"/>
+          </w:tcPr>
+          <w:p>
+            <w:pPr>
+              <w:tabs>
+                <w:tab w:val="left" w:pos="1703"/>
+              </w:tabs>
+            </w:pPr>
+          </w:p>
+        </w:tc>
+        <w:tc>
+          <w:tcPr>
+            <w:tcW w:w="906" w:type="dxa"/>
+          </w:tcPr>
+          <w:p>
+            <w:pPr>
+              <w:tabs>
+                <w:tab w:val="left" w:pos="1703"/>
+              </w:tabs>
+            </w:pPr>
+          </w:p>
+        </w:tc>
+        <w:tc>
+          <w:tcPr>
+            <w:tcW w:w="864" w:type="dxa"/>
+          </w:tcPr>
+          <w:p>
+            <w:pPr>
+              <w:tabs>
+                <w:tab w:val="left" w:pos="1703"/>
+              </w:tabs>
+            </w:pPr>
+          </w:p>
+        </w:tc>
+        <w:tc>
+          <w:tcPr>
+            <w:tcW w:w="867" w:type="dxa"/>
+          </w:tcPr>
+          <w:p>
+            <w:pPr>
+              <w:tabs>
+                <w:tab w:val="left" w:pos="1703"/>
+              </w:tabs>
+            </w:pPr>
+          </w:p>
+        </w:tc>
+        <w:tc>
+          <w:tcPr>
+            <w:tcW w:w="838" w:type="dxa"/>
+          </w:tcPr>
+          <w:p>
+            <w:pPr>
+              <w:tabs>
+                <w:tab w:val="left" w:pos="1703"/>
+              </w:tabs>
+            </w:pPr>
+          </w:p>
+        </w:tc>
+        <w:tc>
+          <w:tcPr>
+            <w:tcW w:w="822" w:type="dxa"/>
+          </w:tcPr>
+          <w:p>
+            <w:pPr>
+              <w:tabs>
+                <w:tab w:val="left" w:pos="1703"/>
+              </w:tabs>
+            </w:pPr>
+          </w:p>
+        </w:tc>
+        <w:tc>
+          <w:tcPr>
+            <w:tcW w:w="834" w:type="dxa"/>
+          </w:tcPr>
+          <w:p>
+            <w:pPr>
+              <w:tabs>
+                <w:tab w:val="left" w:pos="1703"/>
+              </w:tabs>
+            </w:pPr>
+          </w:p>
+        </w:tc>
+        <w:tc>
+          <w:tcPr>
+            <w:tcW w:w="833" w:type="dxa"/>
+          </w:tcPr>
+          <w:p>
+            <w:pPr>
+              <w:tabs>
+                <w:tab w:val="left" w:pos="1703"/>
+              </w:tabs>
+            </w:pPr>
+          </w:p>
+        </w:tc>
+      </w:tr>
+      <w:tr>
+        <w:tc>
+          <w:tcPr>
+            <w:tcW w:w="1539" w:type="dxa"/>
+          </w:tcPr>
+          <w:p>
+            <w:pPr>
+              <w:tabs>
+                <w:tab w:val="left" w:pos="1703"/>
+              </w:tabs>
+            </w:pPr>
+            <w:r>
+              <w:lastRenderedPageBreak/>
+              <w:t>Results</w:t>
+            </w:r>
+          </w:p>
+        </w:tc>
+        <w:tc>
+          <w:tcPr>
+            <w:tcW w:w="1572" w:type="dxa"/>
+          </w:tcPr>
+          <w:p>
+            <w:pPr>
+              <w:tabs>
+                <w:tab w:val="left" w:pos="1703"/>
+              </w:tabs>
+            </w:pPr>
+            <w:r>
+              <w:t>Results of the administration of the patient.</w:t>
+            </w:r>
+          </w:p>
+        </w:tc>
+        <w:tc>
+          <w:tcPr>
+            <w:tcW w:w="899" w:type="dxa"/>
+          </w:tcPr>
+          <w:p>
+            <w:pPr>
+              <w:tabs>
+                <w:tab w:val="left" w:pos="1703"/>
+              </w:tabs>
+            </w:pPr>
+            <w:r>
+              <w:t>Varchar</w:t>
+            </w:r>
+          </w:p>
+        </w:tc>
+        <w:tc>
+          <w:tcPr>
+            <w:tcW w:w="816" w:type="dxa"/>
+          </w:tcPr>
+          <w:p>
+            <w:pPr>
+              <w:tabs>
+                <w:tab w:val="left" w:pos="1703"/>
+              </w:tabs>
+            </w:pPr>
+            <w:r>
+              <w:t>100</w:t>
+            </w:r>
+          </w:p>
+        </w:tc>
+        <w:tc>
+          <w:tcPr>
+            <w:tcW w:w="906" w:type="dxa"/>
+          </w:tcPr>
+          <w:p>
+            <w:pPr>
+              <w:tabs>
+                <w:tab w:val="left" w:pos="1703"/>
+              </w:tabs>
+            </w:pPr>
+          </w:p>
+        </w:tc>
+        <w:tc>
+          <w:tcPr>
+            <w:tcW w:w="864" w:type="dxa"/>
+          </w:tcPr>
+          <w:p>
+            <w:pPr>
+              <w:tabs>
+                <w:tab w:val="left" w:pos="1703"/>
+              </w:tabs>
+            </w:pPr>
+          </w:p>
+        </w:tc>
+        <w:tc>
+          <w:tcPr>
+            <w:tcW w:w="867" w:type="dxa"/>
+          </w:tcPr>
+          <w:p>
+            <w:pPr>
+              <w:tabs>
+                <w:tab w:val="left" w:pos="1703"/>
+              </w:tabs>
+            </w:pPr>
+          </w:p>
+        </w:tc>
+        <w:tc>
+          <w:tcPr>
+            <w:tcW w:w="838" w:type="dxa"/>
+          </w:tcPr>
+          <w:p>
+            <w:pPr>
+              <w:tabs>
+                <w:tab w:val="left" w:pos="1703"/>
+              </w:tabs>
+            </w:pPr>
+          </w:p>
+        </w:tc>
+        <w:tc>
+          <w:tcPr>
+            <w:tcW w:w="822" w:type="dxa"/>
+          </w:tcPr>
+          <w:p>
+            <w:pPr>
+              <w:tabs>
+                <w:tab w:val="left" w:pos="1703"/>
+              </w:tabs>
+            </w:pPr>
+          </w:p>
+        </w:tc>
+        <w:tc>
+          <w:tcPr>
+            <w:tcW w:w="834" w:type="dxa"/>
+          </w:tcPr>
+          <w:p>
+            <w:pPr>
+              <w:tabs>
+                <w:tab w:val="left" w:pos="1703"/>
+              </w:tabs>
+            </w:pPr>
+          </w:p>
+        </w:tc>
+        <w:tc>
+          <w:tcPr>
+            <w:tcW w:w="833" w:type="dxa"/>
+          </w:tcPr>
+          <w:p>
+            <w:pPr>
+              <w:tabs>
+                <w:tab w:val="left" w:pos="1703"/>
+              </w:tabs>
+            </w:pPr>
+          </w:p>
+        </w:tc>
+      </w:tr>
+      <w:tr>
+        <w:tc>
+          <w:tcPr>
+            <w:tcW w:w="1539" w:type="dxa"/>
+          </w:tcPr>
+          <w:p>
+            <w:pPr>
+              <w:tabs>
+                <w:tab w:val="left" w:pos="1703"/>
+              </w:tabs>
+            </w:pPr>
+            <w:r>
+              <w:t>Treatment Id</w:t>
+            </w:r>
+          </w:p>
+        </w:tc>
+        <w:tc>
+          <w:tcPr>
+            <w:tcW w:w="1572" w:type="dxa"/>
+          </w:tcPr>
+          <w:p>
+            <w:pPr>
+              <w:tabs>
+                <w:tab w:val="left" w:pos="1703"/>
+              </w:tabs>
+            </w:pPr>
             <w:r>
               <w:rPr>
                 <w:b/>
@@ -9497,7 +10373,7 @@
         </w:tc>
         <w:tc>
           <w:tcPr>
-            <w:tcW w:w="850" w:type="dxa"/>
+            <w:tcW w:w="899" w:type="dxa"/>
           </w:tcPr>
           <w:p>
             <w:pPr>
@@ -9512,7 +10388,7 @@
         </w:tc>
         <w:tc>
           <w:tcPr>
-            <w:tcW w:w="850" w:type="dxa"/>
+            <w:tcW w:w="816" w:type="dxa"/>
           </w:tcPr>
           <w:p>
             <w:pPr>
@@ -9560,43 +10436,43 @@
         </w:tc>
         <w:tc>
           <w:tcPr>
-            <w:tcW w:w="850" w:type="dxa"/>
-          </w:tcPr>
-          <w:p>
-            <w:pPr>
-              <w:tabs>
-                <w:tab w:val="left" w:pos="1703"/>
-              </w:tabs>
-            </w:pPr>
-          </w:p>
-        </w:tc>
-        <w:tc>
-          <w:tcPr>
-            <w:tcW w:w="850" w:type="dxa"/>
-          </w:tcPr>
-          <w:p>
-            <w:pPr>
-              <w:tabs>
-                <w:tab w:val="left" w:pos="1703"/>
-              </w:tabs>
-            </w:pPr>
-          </w:p>
-        </w:tc>
-        <w:tc>
-          <w:tcPr>
-            <w:tcW w:w="850" w:type="dxa"/>
-          </w:tcPr>
-          <w:p>
-            <w:pPr>
-              <w:tabs>
-                <w:tab w:val="left" w:pos="1703"/>
-              </w:tabs>
-            </w:pPr>
-          </w:p>
-        </w:tc>
-        <w:tc>
-          <w:tcPr>
-            <w:tcW w:w="850" w:type="dxa"/>
+            <w:tcW w:w="838" w:type="dxa"/>
+          </w:tcPr>
+          <w:p>
+            <w:pPr>
+              <w:tabs>
+                <w:tab w:val="left" w:pos="1703"/>
+              </w:tabs>
+            </w:pPr>
+          </w:p>
+        </w:tc>
+        <w:tc>
+          <w:tcPr>
+            <w:tcW w:w="822" w:type="dxa"/>
+          </w:tcPr>
+          <w:p>
+            <w:pPr>
+              <w:tabs>
+                <w:tab w:val="left" w:pos="1703"/>
+              </w:tabs>
+            </w:pPr>
+          </w:p>
+        </w:tc>
+        <w:tc>
+          <w:tcPr>
+            <w:tcW w:w="834" w:type="dxa"/>
+          </w:tcPr>
+          <w:p>
+            <w:pPr>
+              <w:tabs>
+                <w:tab w:val="left" w:pos="1703"/>
+              </w:tabs>
+            </w:pPr>
+          </w:p>
+        </w:tc>
+        <w:tc>
+          <w:tcPr>
+            <w:tcW w:w="833" w:type="dxa"/>
           </w:tcPr>
           <w:p>
             <w:pPr>
@@ -9613,7 +10489,7 @@
       <w:tr>
         <w:tc>
           <w:tcPr>
-            <w:tcW w:w="1143" w:type="dxa"/>
+            <w:tcW w:w="1539" w:type="dxa"/>
           </w:tcPr>
           <w:p>
             <w:pPr>
@@ -9628,21 +10504,14 @@
         </w:tc>
         <w:tc>
           <w:tcPr>
-            <w:tcW w:w="1398" w:type="dxa"/>
-          </w:tcPr>
-          <w:p>
-            <w:pPr>
-              <w:tabs>
-                <w:tab w:val="left" w:pos="1703"/>
-              </w:tabs>
-            </w:pPr>
-            <w:r>
-              <w:rPr>
-                <w:b/>
-                <w:bCs/>
-              </w:rPr>
-              <w:t xml:space="preserve">CPK; </w:t>
-            </w:r>
+            <w:tcW w:w="1572" w:type="dxa"/>
+          </w:tcPr>
+          <w:p>
+            <w:pPr>
+              <w:tabs>
+                <w:tab w:val="left" w:pos="1703"/>
+              </w:tabs>
+            </w:pPr>
             <w:r>
               <w:rPr>
                 <w:b/>
@@ -9657,7 +10526,7 @@
         </w:tc>
         <w:tc>
           <w:tcPr>
-            <w:tcW w:w="850" w:type="dxa"/>
+            <w:tcW w:w="899" w:type="dxa"/>
           </w:tcPr>
           <w:p>
             <w:pPr>
@@ -9672,7 +10541,7 @@
         </w:tc>
         <w:tc>
           <w:tcPr>
-            <w:tcW w:w="850" w:type="dxa"/>
+            <w:tcW w:w="816" w:type="dxa"/>
           </w:tcPr>
           <w:p>
             <w:pPr>
@@ -9720,43 +10589,43 @@
         </w:tc>
         <w:tc>
           <w:tcPr>
-            <w:tcW w:w="850" w:type="dxa"/>
-          </w:tcPr>
-          <w:p>
-            <w:pPr>
-              <w:tabs>
-                <w:tab w:val="left" w:pos="1703"/>
-              </w:tabs>
-            </w:pPr>
-          </w:p>
-        </w:tc>
-        <w:tc>
-          <w:tcPr>
-            <w:tcW w:w="850" w:type="dxa"/>
-          </w:tcPr>
-          <w:p>
-            <w:pPr>
-              <w:tabs>
-                <w:tab w:val="left" w:pos="1703"/>
-              </w:tabs>
-            </w:pPr>
-          </w:p>
-        </w:tc>
-        <w:tc>
-          <w:tcPr>
-            <w:tcW w:w="850" w:type="dxa"/>
-          </w:tcPr>
-          <w:p>
-            <w:pPr>
-              <w:tabs>
-                <w:tab w:val="left" w:pos="1703"/>
-              </w:tabs>
-            </w:pPr>
-          </w:p>
-        </w:tc>
-        <w:tc>
-          <w:tcPr>
-            <w:tcW w:w="850" w:type="dxa"/>
+            <w:tcW w:w="838" w:type="dxa"/>
+          </w:tcPr>
+          <w:p>
+            <w:pPr>
+              <w:tabs>
+                <w:tab w:val="left" w:pos="1703"/>
+              </w:tabs>
+            </w:pPr>
+          </w:p>
+        </w:tc>
+        <w:tc>
+          <w:tcPr>
+            <w:tcW w:w="822" w:type="dxa"/>
+          </w:tcPr>
+          <w:p>
+            <w:pPr>
+              <w:tabs>
+                <w:tab w:val="left" w:pos="1703"/>
+              </w:tabs>
+            </w:pPr>
+          </w:p>
+        </w:tc>
+        <w:tc>
+          <w:tcPr>
+            <w:tcW w:w="834" w:type="dxa"/>
+          </w:tcPr>
+          <w:p>
+            <w:pPr>
+              <w:tabs>
+                <w:tab w:val="left" w:pos="1703"/>
+              </w:tabs>
+            </w:pPr>
+          </w:p>
+        </w:tc>
+        <w:tc>
+          <w:tcPr>
+            <w:tcW w:w="833" w:type="dxa"/>
           </w:tcPr>
           <w:p>
             <w:pPr>
@@ -9773,7 +10642,7 @@
       <w:tr>
         <w:tc>
           <w:tcPr>
-            <w:tcW w:w="1143" w:type="dxa"/>
+            <w:tcW w:w="1539" w:type="dxa"/>
           </w:tcPr>
           <w:p>
             <w:pPr>
@@ -9788,21 +10657,14 @@
         </w:tc>
         <w:tc>
           <w:tcPr>
-            <w:tcW w:w="1398" w:type="dxa"/>
-          </w:tcPr>
-          <w:p>
-            <w:pPr>
-              <w:tabs>
-                <w:tab w:val="left" w:pos="1703"/>
-              </w:tabs>
-            </w:pPr>
-            <w:r>
-              <w:rPr>
-                <w:b/>
-                <w:bCs/>
-              </w:rPr>
-              <w:t xml:space="preserve">CPK; </w:t>
-            </w:r>
+            <w:tcW w:w="1572" w:type="dxa"/>
+          </w:tcPr>
+          <w:p>
+            <w:pPr>
+              <w:tabs>
+                <w:tab w:val="left" w:pos="1703"/>
+              </w:tabs>
+            </w:pPr>
             <w:r>
               <w:rPr>
                 <w:b/>
@@ -9817,7 +10679,7 @@
         </w:tc>
         <w:tc>
           <w:tcPr>
-            <w:tcW w:w="850" w:type="dxa"/>
+            <w:tcW w:w="899" w:type="dxa"/>
           </w:tcPr>
           <w:p>
             <w:pPr>
@@ -9832,7 +10694,7 @@
         </w:tc>
         <w:tc>
           <w:tcPr>
-            <w:tcW w:w="850" w:type="dxa"/>
+            <w:tcW w:w="816" w:type="dxa"/>
           </w:tcPr>
           <w:p>
             <w:pPr>
@@ -9880,43 +10742,31 @@
         </w:tc>
         <w:tc>
           <w:tcPr>
-            <w:tcW w:w="850" w:type="dxa"/>
-          </w:tcPr>
-          <w:p>
-            <w:pPr>
-              <w:tabs>
-                <w:tab w:val="left" w:pos="1703"/>
-              </w:tabs>
-            </w:pPr>
-          </w:p>
-        </w:tc>
-        <w:tc>
-          <w:tcPr>
-            <w:tcW w:w="850" w:type="dxa"/>
-          </w:tcPr>
-          <w:p>
-            <w:pPr>
-              <w:tabs>
-                <w:tab w:val="left" w:pos="1703"/>
-              </w:tabs>
-            </w:pPr>
-          </w:p>
-        </w:tc>
-        <w:tc>
-          <w:tcPr>
-            <w:tcW w:w="850" w:type="dxa"/>
-          </w:tcPr>
-          <w:p>
-            <w:pPr>
-              <w:tabs>
-                <w:tab w:val="left" w:pos="1703"/>
-              </w:tabs>
-            </w:pPr>
-          </w:p>
-        </w:tc>
-        <w:tc>
-          <w:tcPr>
-            <w:tcW w:w="850" w:type="dxa"/>
+            <w:tcW w:w="838" w:type="dxa"/>
+          </w:tcPr>
+          <w:p>
+            <w:pPr>
+              <w:tabs>
+                <w:tab w:val="left" w:pos="1703"/>
+              </w:tabs>
+            </w:pPr>
+          </w:p>
+        </w:tc>
+        <w:tc>
+          <w:tcPr>
+            <w:tcW w:w="822" w:type="dxa"/>
+          </w:tcPr>
+          <w:p>
+            <w:pPr>
+              <w:tabs>
+                <w:tab w:val="left" w:pos="1703"/>
+              </w:tabs>
+            </w:pPr>
+          </w:p>
+        </w:tc>
+        <w:tc>
+          <w:tcPr>
+            <w:tcW w:w="834" w:type="dxa"/>
           </w:tcPr>
           <w:p>
             <w:pPr>
@@ -9929,150 +10779,9 @@
             </w:r>
           </w:p>
         </w:tc>
-      </w:tr>
-      <w:tr>
-        <w:tc>
-          <w:tcPr>
-            <w:tcW w:w="1143" w:type="dxa"/>
-          </w:tcPr>
-          <w:p>
-            <w:pPr>
-              <w:tabs>
-                <w:tab w:val="left" w:pos="1703"/>
-              </w:tabs>
-            </w:pPr>
-            <w:r>
-              <w:t xml:space="preserve">Date </w:t>
-            </w:r>
-          </w:p>
-        </w:tc>
-        <w:tc>
-          <w:tcPr>
-            <w:tcW w:w="1398" w:type="dxa"/>
-          </w:tcPr>
-          <w:p>
-            <w:pPr>
-              <w:tabs>
-                <w:tab w:val="left" w:pos="1703"/>
-              </w:tabs>
-            </w:pPr>
-            <w:r>
-              <w:rPr>
-                <w:b/>
-                <w:bCs/>
-              </w:rPr>
-              <w:t>CPK</w:t>
-            </w:r>
-            <w:r>
-              <w:t xml:space="preserve">; </w:t>
-            </w:r>
-            <w:r>
-              <w:t>Date of the administration.</w:t>
-            </w:r>
-          </w:p>
-        </w:tc>
-        <w:tc>
-          <w:tcPr>
-            <w:tcW w:w="850" w:type="dxa"/>
-          </w:tcPr>
-          <w:p>
-            <w:pPr>
-              <w:tabs>
-                <w:tab w:val="left" w:pos="1703"/>
-              </w:tabs>
-            </w:pPr>
-            <w:r>
-              <w:t>Date</w:t>
-            </w:r>
-          </w:p>
-        </w:tc>
-        <w:tc>
-          <w:tcPr>
-            <w:tcW w:w="850" w:type="dxa"/>
-          </w:tcPr>
-          <w:p>
-            <w:pPr>
-              <w:tabs>
-                <w:tab w:val="left" w:pos="1703"/>
-              </w:tabs>
-            </w:pPr>
-          </w:p>
-        </w:tc>
-        <w:tc>
-          <w:tcPr>
-            <w:tcW w:w="906" w:type="dxa"/>
-          </w:tcPr>
-          <w:p>
-            <w:pPr>
-              <w:tabs>
-                <w:tab w:val="left" w:pos="1703"/>
-              </w:tabs>
-            </w:pPr>
-          </w:p>
-        </w:tc>
-        <w:tc>
-          <w:tcPr>
-            <w:tcW w:w="864" w:type="dxa"/>
-          </w:tcPr>
-          <w:p>
-            <w:pPr>
-              <w:tabs>
-                <w:tab w:val="left" w:pos="1703"/>
-              </w:tabs>
-            </w:pPr>
-          </w:p>
-        </w:tc>
-        <w:tc>
-          <w:tcPr>
-            <w:tcW w:w="867" w:type="dxa"/>
-          </w:tcPr>
-          <w:p>
-            <w:pPr>
-              <w:tabs>
-                <w:tab w:val="left" w:pos="1703"/>
-              </w:tabs>
-            </w:pPr>
-          </w:p>
-        </w:tc>
-        <w:tc>
-          <w:tcPr>
-            <w:tcW w:w="850" w:type="dxa"/>
-          </w:tcPr>
-          <w:p>
-            <w:pPr>
-              <w:tabs>
-                <w:tab w:val="left" w:pos="1703"/>
-              </w:tabs>
-            </w:pPr>
-          </w:p>
-        </w:tc>
-        <w:tc>
-          <w:tcPr>
-            <w:tcW w:w="850" w:type="dxa"/>
-          </w:tcPr>
-          <w:p>
-            <w:pPr>
-              <w:tabs>
-                <w:tab w:val="left" w:pos="1703"/>
-              </w:tabs>
-            </w:pPr>
-          </w:p>
-        </w:tc>
-        <w:tc>
-          <w:tcPr>
-            <w:tcW w:w="850" w:type="dxa"/>
-          </w:tcPr>
-          <w:p>
-            <w:pPr>
-              <w:tabs>
-                <w:tab w:val="left" w:pos="1703"/>
-              </w:tabs>
-            </w:pPr>
-          </w:p>
-        </w:tc>
-        <w:tc>
-          <w:tcPr>
-            <w:tcW w:w="850" w:type="dxa"/>
+        <w:tc>
+          <w:tcPr>
+            <w:tcW w:w="833" w:type="dxa"/>
           </w:tcPr>
           <w:p>
             <w:pPr>
@@ -10083,295 +10792,6 @@
             <w:r>
               <w:t>Y</w:t>
             </w:r>
-          </w:p>
-        </w:tc>
-      </w:tr>
-      <w:tr>
-        <w:tc>
-          <w:tcPr>
-            <w:tcW w:w="1143" w:type="dxa"/>
-          </w:tcPr>
-          <w:p>
-            <w:pPr>
-              <w:tabs>
-                <w:tab w:val="left" w:pos="1703"/>
-              </w:tabs>
-            </w:pPr>
-            <w:r>
-              <w:t>Time</w:t>
-            </w:r>
-          </w:p>
-        </w:tc>
-        <w:tc>
-          <w:tcPr>
-            <w:tcW w:w="1398" w:type="dxa"/>
-          </w:tcPr>
-          <w:p>
-            <w:pPr>
-              <w:tabs>
-                <w:tab w:val="left" w:pos="1703"/>
-              </w:tabs>
-            </w:pPr>
-            <w:r>
-              <w:t>Time of the administration.</w:t>
-            </w:r>
-          </w:p>
-        </w:tc>
-        <w:tc>
-          <w:tcPr>
-            <w:tcW w:w="850" w:type="dxa"/>
-          </w:tcPr>
-          <w:p>
-            <w:pPr>
-              <w:tabs>
-                <w:tab w:val="left" w:pos="1703"/>
-              </w:tabs>
-            </w:pPr>
-            <w:r>
-              <w:t>Time</w:t>
-            </w:r>
-          </w:p>
-        </w:tc>
-        <w:tc>
-          <w:tcPr>
-            <w:tcW w:w="850" w:type="dxa"/>
-          </w:tcPr>
-          <w:p>
-            <w:pPr>
-              <w:tabs>
-                <w:tab w:val="left" w:pos="1703"/>
-              </w:tabs>
-            </w:pPr>
-          </w:p>
-        </w:tc>
-        <w:tc>
-          <w:tcPr>
-            <w:tcW w:w="906" w:type="dxa"/>
-          </w:tcPr>
-          <w:p>
-            <w:pPr>
-              <w:tabs>
-                <w:tab w:val="left" w:pos="1703"/>
-              </w:tabs>
-            </w:pPr>
-          </w:p>
-        </w:tc>
-        <w:tc>
-          <w:tcPr>
-            <w:tcW w:w="864" w:type="dxa"/>
-          </w:tcPr>
-          <w:p>
-            <w:pPr>
-              <w:tabs>
-                <w:tab w:val="left" w:pos="1703"/>
-              </w:tabs>
-            </w:pPr>
-          </w:p>
-        </w:tc>
-        <w:tc>
-          <w:tcPr>
-            <w:tcW w:w="867" w:type="dxa"/>
-          </w:tcPr>
-          <w:p>
-            <w:pPr>
-              <w:tabs>
-                <w:tab w:val="left" w:pos="1703"/>
-              </w:tabs>
-            </w:pPr>
-          </w:p>
-        </w:tc>
-        <w:tc>
-          <w:tcPr>
-            <w:tcW w:w="850" w:type="dxa"/>
-          </w:tcPr>
-          <w:p>
-            <w:pPr>
-              <w:tabs>
-                <w:tab w:val="left" w:pos="1703"/>
-              </w:tabs>
-            </w:pPr>
-          </w:p>
-        </w:tc>
-        <w:tc>
-          <w:tcPr>
-            <w:tcW w:w="850" w:type="dxa"/>
-          </w:tcPr>
-          <w:p>
-            <w:pPr>
-              <w:tabs>
-                <w:tab w:val="left" w:pos="1703"/>
-              </w:tabs>
-            </w:pPr>
-          </w:p>
-        </w:tc>
-        <w:tc>
-          <w:tcPr>
-            <w:tcW w:w="850" w:type="dxa"/>
-          </w:tcPr>
-          <w:p>
-            <w:pPr>
-              <w:tabs>
-                <w:tab w:val="left" w:pos="1703"/>
-              </w:tabs>
-            </w:pPr>
-          </w:p>
-        </w:tc>
-        <w:tc>
-          <w:tcPr>
-            <w:tcW w:w="850" w:type="dxa"/>
-          </w:tcPr>
-          <w:p>
-            <w:pPr>
-              <w:tabs>
-                <w:tab w:val="left" w:pos="1703"/>
-              </w:tabs>
-            </w:pPr>
-          </w:p>
-        </w:tc>
-      </w:tr>
-      <w:tr>
-        <w:tc>
-          <w:tcPr>
-            <w:tcW w:w="1143" w:type="dxa"/>
-          </w:tcPr>
-          <w:p>
-            <w:pPr>
-              <w:tabs>
-                <w:tab w:val="left" w:pos="1703"/>
-              </w:tabs>
-            </w:pPr>
-            <w:r>
-              <w:t>Results</w:t>
-            </w:r>
-          </w:p>
-        </w:tc>
-        <w:tc>
-          <w:tcPr>
-            <w:tcW w:w="1398" w:type="dxa"/>
-          </w:tcPr>
-          <w:p>
-            <w:pPr>
-              <w:tabs>
-                <w:tab w:val="left" w:pos="1703"/>
-              </w:tabs>
-            </w:pPr>
-            <w:r>
-              <w:t>Results of the administration of the patient.</w:t>
-            </w:r>
-          </w:p>
-        </w:tc>
-        <w:tc>
-          <w:tcPr>
-            <w:tcW w:w="850" w:type="dxa"/>
-          </w:tcPr>
-          <w:p>
-            <w:pPr>
-              <w:tabs>
-                <w:tab w:val="left" w:pos="1703"/>
-              </w:tabs>
-            </w:pPr>
-            <w:r>
-              <w:t>Varchar</w:t>
-            </w:r>
-          </w:p>
-        </w:tc>
-        <w:tc>
-          <w:tcPr>
-            <w:tcW w:w="850" w:type="dxa"/>
-          </w:tcPr>
-          <w:p>
-            <w:pPr>
-              <w:tabs>
-                <w:tab w:val="left" w:pos="1703"/>
-              </w:tabs>
-            </w:pPr>
-            <w:r>
-              <w:t>100</w:t>
-            </w:r>
-          </w:p>
-        </w:tc>
-        <w:tc>
-          <w:tcPr>
-            <w:tcW w:w="906" w:type="dxa"/>
-          </w:tcPr>
-          <w:p>
-            <w:pPr>
-              <w:tabs>
-                <w:tab w:val="left" w:pos="1703"/>
-              </w:tabs>
-            </w:pPr>
-          </w:p>
-        </w:tc>
-        <w:tc>
-          <w:tcPr>
-            <w:tcW w:w="864" w:type="dxa"/>
-          </w:tcPr>
-          <w:p>
-            <w:pPr>
-              <w:tabs>
-                <w:tab w:val="left" w:pos="1703"/>
-              </w:tabs>
-            </w:pPr>
-          </w:p>
-        </w:tc>
-        <w:tc>
-          <w:tcPr>
-            <w:tcW w:w="867" w:type="dxa"/>
-          </w:tcPr>
-          <w:p>
-            <w:pPr>
-              <w:tabs>
-                <w:tab w:val="left" w:pos="1703"/>
-              </w:tabs>
-            </w:pPr>
-          </w:p>
-        </w:tc>
-        <w:tc>
-          <w:tcPr>
-            <w:tcW w:w="850" w:type="dxa"/>
-          </w:tcPr>
-          <w:p>
-            <w:pPr>
-              <w:tabs>
-                <w:tab w:val="left" w:pos="1703"/>
-              </w:tabs>
-            </w:pPr>
-          </w:p>
-        </w:tc>
-        <w:tc>
-          <w:tcPr>
-            <w:tcW w:w="850" w:type="dxa"/>
-          </w:tcPr>
-          <w:p>
-            <w:pPr>
-              <w:tabs>
-                <w:tab w:val="left" w:pos="1703"/>
-              </w:tabs>
-            </w:pPr>
-          </w:p>
-        </w:tc>
-        <w:tc>
-          <w:tcPr>
-            <w:tcW w:w="850" w:type="dxa"/>
-          </w:tcPr>
-          <w:p>
-            <w:pPr>
-              <w:tabs>
-                <w:tab w:val="left" w:pos="1703"/>
-              </w:tabs>
-            </w:pPr>
-          </w:p>
-        </w:tc>
-        <w:tc>
-          <w:tcPr>
-            <w:tcW w:w="850" w:type="dxa"/>
-          </w:tcPr>
-          <w:p>
-            <w:pPr>
-              <w:tabs>
-                <w:tab w:val="left" w:pos="1703"/>
-              </w:tabs>
-            </w:pPr>
           </w:p>
         </w:tc>
       </w:tr>
@@ -10390,7 +10810,6 @@
         </w:tabs>
       </w:pPr>
       <w:r>
-        <w:lastRenderedPageBreak/>
         <w:t>Treatment Table:</w:t>
       </w:r>
     </w:p>
@@ -11591,21 +12010,26 @@
               <w:t xml:space="preserve">FK </w:t>
             </w:r>
             <w:r>
-              <w:t>to Patient table. Synonym of Doctor Id. Doctor identification number.</w:t>
-            </w:r>
-          </w:p>
-        </w:tc>
-        <w:tc>
-          <w:tcPr>
-            <w:tcW w:w="850" w:type="dxa"/>
-          </w:tcPr>
-          <w:p>
-            <w:pPr>
-              <w:tabs>
-                <w:tab w:val="left" w:pos="1703"/>
-              </w:tabs>
-            </w:pPr>
-            <w:r>
+              <w:t xml:space="preserve">to Patient </w:t>
+            </w:r>
+            <w:r>
+              <w:lastRenderedPageBreak/>
+              <w:t>table. Synonym of Doctor Id. Doctor identification number.</w:t>
+            </w:r>
+          </w:p>
+        </w:tc>
+        <w:tc>
+          <w:tcPr>
+            <w:tcW w:w="850" w:type="dxa"/>
+          </w:tcPr>
+          <w:p>
+            <w:pPr>
+              <w:tabs>
+                <w:tab w:val="left" w:pos="1703"/>
+              </w:tabs>
+            </w:pPr>
+            <w:r>
+              <w:lastRenderedPageBreak/>
               <w:t>Int</w:t>
             </w:r>
           </w:p>
@@ -11692,6 +12116,9 @@
                 <w:tab w:val="left" w:pos="1703"/>
               </w:tabs>
             </w:pPr>
+            <w:r>
+              <w:t>Y</w:t>
+            </w:r>
           </w:p>
         </w:tc>
         <w:tc>
@@ -11856,6 +12283,9 @@
                 <w:tab w:val="left" w:pos="1703"/>
               </w:tabs>
             </w:pPr>
+            <w:r>
+              <w:t>Y</w:t>
+            </w:r>
           </w:p>
         </w:tc>
         <w:tc>
@@ -12039,7 +12469,6 @@
               </w:tabs>
             </w:pPr>
             <w:r>
-              <w:lastRenderedPageBreak/>
               <w:t>Date of Discharge</w:t>
             </w:r>
           </w:p>
@@ -13751,6 +14180,7 @@
               </w:tabs>
             </w:pPr>
             <w:r>
+              <w:lastRenderedPageBreak/>
               <w:t>Phone number</w:t>
             </w:r>
           </w:p>
@@ -14210,36 +14640,7 @@
           <w:tab w:val="left" w:pos="1703"/>
         </w:tabs>
       </w:pPr>
-    </w:p>
-    <w:p>
-      <w:pPr>
-        <w:tabs>
-          <w:tab w:val="left" w:pos="1703"/>
-        </w:tabs>
-      </w:pPr>
-    </w:p>
-    <w:p>
-      <w:pPr>
-        <w:tabs>
-          <w:tab w:val="left" w:pos="1703"/>
-        </w:tabs>
-      </w:pPr>
-    </w:p>
-    <w:p>
-      <w:pPr>
-        <w:tabs>
-          <w:tab w:val="left" w:pos="1703"/>
-        </w:tabs>
-      </w:pPr>
-    </w:p>
-    <w:p>
-      <w:pPr>
-        <w:tabs>
-          <w:tab w:val="left" w:pos="1703"/>
-        </w:tabs>
-      </w:pPr>
       <w:r>
-        <w:lastRenderedPageBreak/>
         <w:t>Doctor Specialties:</w:t>
       </w:r>
     </w:p>

</xml_diff>